<commit_message>
MKL corregido 1 y 2
</commit_message>
<xml_diff>
--- a/MKL/PPCAP - Jose Luis Canovas - Librerias.docx
+++ b/MKL/PPCAP - Jose Luis Canovas - Librerias.docx
@@ -169,309 +169,173 @@
     </w:p>
     <w:p>
       <w:pPr>
-        <w:shd w:val="clear" w:color="auto" w:fill="1E1E1E"/>
+        <w:pBdr>
+          <w:left w:val="single" w:sz="18" w:space="0" w:color="6CE26C"/>
+        </w:pBdr>
+        <w:shd w:val="clear" w:color="auto" w:fill="FFFFFF"/>
         <w:suppressAutoHyphens w:val="0"/>
         <w:autoSpaceDN/>
-        <w:spacing w:line="285" w:lineRule="atLeast"/>
+        <w:spacing w:beforeAutospacing="1" w:afterAutospacing="1" w:line="210" w:lineRule="atLeast"/>
+        <w:ind w:left="360"/>
         <w:textAlignment w:val="auto"/>
         <w:rPr>
           <w:rFonts w:ascii="Consolas" w:eastAsia="Times New Roman" w:hAnsi="Consolas" w:cs="Times New Roman"/>
-          <w:color w:val="D4D4D4"/>
-          <w:kern w:val="0"/>
-          <w:sz w:val="21"/>
-          <w:szCs w:val="21"/>
+          <w:color w:val="5C5C5C"/>
+          <w:kern w:val="0"/>
+          <w:sz w:val="18"/>
+          <w:szCs w:val="18"/>
           <w:lang w:eastAsia="es-ES" w:bidi="ar-SA"/>
         </w:rPr>
       </w:pPr>
       <w:r>
         <w:rPr>
           <w:rFonts w:ascii="Consolas" w:eastAsia="Times New Roman" w:hAnsi="Consolas" w:cs="Times New Roman"/>
-          <w:color w:val="D4D4D4"/>
-          <w:kern w:val="0"/>
-          <w:sz w:val="21"/>
-          <w:szCs w:val="21"/>
+          <w:color w:val="000000"/>
+          <w:kern w:val="0"/>
+          <w:sz w:val="18"/>
+          <w:szCs w:val="18"/>
+          <w:bdr w:val="none" w:sz="0" w:space="0" w:color="auto" w:frame="1"/>
           <w:lang w:eastAsia="es-ES" w:bidi="ar-SA"/>
         </w:rPr>
-        <w:t xml:space="preserve">  </w:t>
-      </w:r>
-      <w:proofErr w:type="spellStart"/>
-      <w:r>
-        <w:rPr>
-          <w:rFonts w:ascii="Consolas" w:eastAsia="Times New Roman" w:hAnsi="Consolas" w:cs="Times New Roman"/>
-          <w:color w:val="DCDCAA"/>
-          <w:kern w:val="0"/>
-          <w:sz w:val="21"/>
-          <w:szCs w:val="21"/>
+        <w:t>cblas_</w:t>
+      </w:r>
+      <w:proofErr w:type="gramStart"/>
+      <w:r>
+        <w:rPr>
+          <w:rFonts w:ascii="Consolas" w:eastAsia="Times New Roman" w:hAnsi="Consolas" w:cs="Times New Roman"/>
+          <w:color w:val="000000"/>
+          <w:kern w:val="0"/>
+          <w:sz w:val="18"/>
+          <w:szCs w:val="18"/>
+          <w:bdr w:val="none" w:sz="0" w:space="0" w:color="auto" w:frame="1"/>
           <w:lang w:eastAsia="es-ES" w:bidi="ar-SA"/>
         </w:rPr>
-        <w:t>cblas_</w:t>
-      </w:r>
-      <w:proofErr w:type="gramStart"/>
-      <w:r>
-        <w:rPr>
-          <w:rFonts w:ascii="Consolas" w:eastAsia="Times New Roman" w:hAnsi="Consolas" w:cs="Times New Roman"/>
-          <w:color w:val="DCDCAA"/>
-          <w:kern w:val="0"/>
-          <w:sz w:val="21"/>
-          <w:szCs w:val="21"/>
+        <w:t>dgemm(</w:t>
+      </w:r>
+      <w:proofErr w:type="gramEnd"/>
+      <w:r>
+        <w:rPr>
+          <w:rFonts w:ascii="Consolas" w:eastAsia="Times New Roman" w:hAnsi="Consolas" w:cs="Times New Roman"/>
+          <w:color w:val="000000"/>
+          <w:kern w:val="0"/>
+          <w:sz w:val="18"/>
+          <w:szCs w:val="18"/>
+          <w:bdr w:val="none" w:sz="0" w:space="0" w:color="auto" w:frame="1"/>
           <w:lang w:eastAsia="es-ES" w:bidi="ar-SA"/>
         </w:rPr>
-        <w:t>dgemm</w:t>
-      </w:r>
-      <w:proofErr w:type="spellEnd"/>
-      <w:r>
-        <w:rPr>
-          <w:rFonts w:ascii="Consolas" w:eastAsia="Times New Roman" w:hAnsi="Consolas" w:cs="Times New Roman"/>
-          <w:color w:val="D4D4D4"/>
-          <w:kern w:val="0"/>
-          <w:sz w:val="21"/>
-          <w:szCs w:val="21"/>
-          <w:lang w:eastAsia="es-ES" w:bidi="ar-SA"/>
-        </w:rPr>
-        <w:t>(</w:t>
-      </w:r>
-      <w:proofErr w:type="spellStart"/>
-      <w:proofErr w:type="gramEnd"/>
-      <w:r>
-        <w:rPr>
-          <w:rFonts w:ascii="Consolas" w:eastAsia="Times New Roman" w:hAnsi="Consolas" w:cs="Times New Roman"/>
-          <w:color w:val="D4D4D4"/>
-          <w:kern w:val="0"/>
-          <w:sz w:val="21"/>
-          <w:szCs w:val="21"/>
-          <w:lang w:eastAsia="es-ES" w:bidi="ar-SA"/>
-        </w:rPr>
-        <w:t>CblasRowMajor</w:t>
-      </w:r>
-      <w:proofErr w:type="spellEnd"/>
-      <w:r>
-        <w:rPr>
-          <w:rFonts w:ascii="Consolas" w:eastAsia="Times New Roman" w:hAnsi="Consolas" w:cs="Times New Roman"/>
-          <w:color w:val="D4D4D4"/>
-          <w:kern w:val="0"/>
-          <w:sz w:val="21"/>
-          <w:szCs w:val="21"/>
-          <w:lang w:eastAsia="es-ES" w:bidi="ar-SA"/>
-        </w:rPr>
-        <w:t xml:space="preserve">, </w:t>
-      </w:r>
-      <w:proofErr w:type="spellStart"/>
-      <w:r>
-        <w:rPr>
-          <w:rFonts w:ascii="Consolas" w:eastAsia="Times New Roman" w:hAnsi="Consolas" w:cs="Times New Roman"/>
-          <w:color w:val="D4D4D4"/>
-          <w:kern w:val="0"/>
-          <w:sz w:val="21"/>
-          <w:szCs w:val="21"/>
-          <w:lang w:eastAsia="es-ES" w:bidi="ar-SA"/>
-        </w:rPr>
-        <w:t>CblasNoTrans</w:t>
-      </w:r>
-      <w:proofErr w:type="spellEnd"/>
-      <w:r>
-        <w:rPr>
-          <w:rFonts w:ascii="Consolas" w:eastAsia="Times New Roman" w:hAnsi="Consolas" w:cs="Times New Roman"/>
-          <w:color w:val="D4D4D4"/>
-          <w:kern w:val="0"/>
-          <w:sz w:val="21"/>
-          <w:szCs w:val="21"/>
-          <w:lang w:eastAsia="es-ES" w:bidi="ar-SA"/>
-        </w:rPr>
-        <w:t xml:space="preserve">, </w:t>
-      </w:r>
-      <w:proofErr w:type="spellStart"/>
-      <w:r>
-        <w:rPr>
-          <w:rFonts w:ascii="Consolas" w:eastAsia="Times New Roman" w:hAnsi="Consolas" w:cs="Times New Roman"/>
-          <w:color w:val="D4D4D4"/>
-          <w:kern w:val="0"/>
-          <w:sz w:val="21"/>
-          <w:szCs w:val="21"/>
-          <w:lang w:eastAsia="es-ES" w:bidi="ar-SA"/>
-        </w:rPr>
-        <w:t>CblasNoTrans</w:t>
-      </w:r>
-      <w:proofErr w:type="spellEnd"/>
-      <w:r>
-        <w:rPr>
-          <w:rFonts w:ascii="Consolas" w:eastAsia="Times New Roman" w:hAnsi="Consolas" w:cs="Times New Roman"/>
-          <w:color w:val="D4D4D4"/>
-          <w:kern w:val="0"/>
-          <w:sz w:val="21"/>
-          <w:szCs w:val="21"/>
-          <w:lang w:eastAsia="es-ES" w:bidi="ar-SA"/>
-        </w:rPr>
-        <w:t xml:space="preserve">, fa, </w:t>
-      </w:r>
-      <w:proofErr w:type="spellStart"/>
-      <w:r>
-        <w:rPr>
-          <w:rFonts w:ascii="Consolas" w:eastAsia="Times New Roman" w:hAnsi="Consolas" w:cs="Times New Roman"/>
-          <w:color w:val="D4D4D4"/>
-          <w:kern w:val="0"/>
-          <w:sz w:val="21"/>
-          <w:szCs w:val="21"/>
-          <w:lang w:eastAsia="es-ES" w:bidi="ar-SA"/>
-        </w:rPr>
-        <w:t>cb</w:t>
-      </w:r>
-      <w:proofErr w:type="spellEnd"/>
-      <w:r>
-        <w:rPr>
-          <w:rFonts w:ascii="Consolas" w:eastAsia="Times New Roman" w:hAnsi="Consolas" w:cs="Times New Roman"/>
-          <w:color w:val="D4D4D4"/>
-          <w:kern w:val="0"/>
-          <w:sz w:val="21"/>
-          <w:szCs w:val="21"/>
-          <w:lang w:eastAsia="es-ES" w:bidi="ar-SA"/>
-        </w:rPr>
-        <w:t xml:space="preserve">, ca, </w:t>
-      </w:r>
-      <w:proofErr w:type="spellStart"/>
-      <w:r>
-        <w:rPr>
-          <w:rFonts w:ascii="Consolas" w:eastAsia="Times New Roman" w:hAnsi="Consolas" w:cs="Times New Roman"/>
-          <w:color w:val="D4D4D4"/>
-          <w:kern w:val="0"/>
-          <w:sz w:val="21"/>
-          <w:szCs w:val="21"/>
-          <w:lang w:eastAsia="es-ES" w:bidi="ar-SA"/>
-        </w:rPr>
-        <w:t>alpha</w:t>
-      </w:r>
-      <w:proofErr w:type="spellEnd"/>
-      <w:r>
-        <w:rPr>
-          <w:rFonts w:ascii="Consolas" w:eastAsia="Times New Roman" w:hAnsi="Consolas" w:cs="Times New Roman"/>
-          <w:color w:val="D4D4D4"/>
-          <w:kern w:val="0"/>
-          <w:sz w:val="21"/>
-          <w:szCs w:val="21"/>
-          <w:lang w:eastAsia="es-ES" w:bidi="ar-SA"/>
-        </w:rPr>
-        <w:t xml:space="preserve">, a, </w:t>
-      </w:r>
-      <w:proofErr w:type="spellStart"/>
-      <w:r>
-        <w:rPr>
-          <w:rFonts w:ascii="Consolas" w:eastAsia="Times New Roman" w:hAnsi="Consolas" w:cs="Times New Roman"/>
-          <w:color w:val="D4D4D4"/>
-          <w:kern w:val="0"/>
-          <w:sz w:val="21"/>
-          <w:szCs w:val="21"/>
-          <w:lang w:eastAsia="es-ES" w:bidi="ar-SA"/>
-        </w:rPr>
-        <w:t>lda</w:t>
-      </w:r>
-      <w:proofErr w:type="spellEnd"/>
-      <w:r>
-        <w:rPr>
-          <w:rFonts w:ascii="Consolas" w:eastAsia="Times New Roman" w:hAnsi="Consolas" w:cs="Times New Roman"/>
-          <w:color w:val="D4D4D4"/>
-          <w:kern w:val="0"/>
-          <w:sz w:val="21"/>
-          <w:szCs w:val="21"/>
-          <w:lang w:eastAsia="es-ES" w:bidi="ar-SA"/>
-        </w:rPr>
-        <w:t>,</w:t>
-      </w:r>
-      <w:r>
-        <w:rPr>
-          <w:rFonts w:ascii="Consolas" w:eastAsia="Times New Roman" w:hAnsi="Consolas" w:cs="Times New Roman"/>
-          <w:color w:val="D4D4D4"/>
-          <w:kern w:val="0"/>
-          <w:sz w:val="21"/>
-          <w:szCs w:val="21"/>
-          <w:lang w:eastAsia="es-ES" w:bidi="ar-SA"/>
-        </w:rPr>
-        <w:t xml:space="preserve"> </w:t>
-      </w:r>
-      <w:r>
-        <w:rPr>
-          <w:rFonts w:ascii="Consolas" w:eastAsia="Times New Roman" w:hAnsi="Consolas" w:cs="Times New Roman"/>
-          <w:color w:val="D4D4D4"/>
-          <w:kern w:val="0"/>
-          <w:sz w:val="21"/>
-          <w:szCs w:val="21"/>
-          <w:lang w:eastAsia="es-ES" w:bidi="ar-SA"/>
-        </w:rPr>
-        <w:t xml:space="preserve">b, </w:t>
-      </w:r>
-      <w:proofErr w:type="spellStart"/>
-      <w:r>
-        <w:rPr>
-          <w:rFonts w:ascii="Consolas" w:eastAsia="Times New Roman" w:hAnsi="Consolas" w:cs="Times New Roman"/>
-          <w:color w:val="D4D4D4"/>
-          <w:kern w:val="0"/>
-          <w:sz w:val="21"/>
-          <w:szCs w:val="21"/>
-          <w:lang w:eastAsia="es-ES" w:bidi="ar-SA"/>
-        </w:rPr>
-        <w:t>ldb</w:t>
-      </w:r>
-      <w:proofErr w:type="spellEnd"/>
-      <w:r>
-        <w:rPr>
-          <w:rFonts w:ascii="Consolas" w:eastAsia="Times New Roman" w:hAnsi="Consolas" w:cs="Times New Roman"/>
-          <w:color w:val="D4D4D4"/>
-          <w:kern w:val="0"/>
-          <w:sz w:val="21"/>
-          <w:szCs w:val="21"/>
-          <w:lang w:eastAsia="es-ES" w:bidi="ar-SA"/>
-        </w:rPr>
-        <w:t xml:space="preserve">, beta, c, </w:t>
-      </w:r>
-      <w:proofErr w:type="spellStart"/>
-      <w:r>
-        <w:rPr>
-          <w:rFonts w:ascii="Consolas" w:eastAsia="Times New Roman" w:hAnsi="Consolas" w:cs="Times New Roman"/>
-          <w:color w:val="D4D4D4"/>
-          <w:kern w:val="0"/>
-          <w:sz w:val="21"/>
-          <w:szCs w:val="21"/>
-          <w:lang w:eastAsia="es-ES" w:bidi="ar-SA"/>
-        </w:rPr>
-        <w:t>ldc</w:t>
-      </w:r>
-      <w:proofErr w:type="spellEnd"/>
-      <w:r>
-        <w:rPr>
-          <w:rFonts w:ascii="Consolas" w:eastAsia="Times New Roman" w:hAnsi="Consolas" w:cs="Times New Roman"/>
-          <w:color w:val="D4D4D4"/>
-          <w:kern w:val="0"/>
-          <w:sz w:val="21"/>
-          <w:szCs w:val="21"/>
-          <w:lang w:eastAsia="es-ES" w:bidi="ar-SA"/>
-        </w:rPr>
-        <w:t>);</w:t>
+        <w:t>CblasRowMajor, CblasNoTrans, CblasNoTrans, fa, cb, ca, alpha, a, lda, b, ldb, beta, c, ldc);  </w:t>
       </w:r>
     </w:p>
     <w:p>
       <w:pPr>
         <w:ind w:firstLine="284"/>
       </w:pPr>
+      <w:r>
+        <w:t xml:space="preserve">Donde se indica que se ordena la matriz en memoria por filas, que no es la transpuesta, se pasan las dimensiones, y las constantes </w:t>
+      </w:r>
+      <w:proofErr w:type="spellStart"/>
+      <w:r>
+        <w:t>alpha</w:t>
+      </w:r>
+      <w:proofErr w:type="spellEnd"/>
+      <w:r>
+        <w:t xml:space="preserve"> y beta que indican en este caso, </w:t>
+      </w:r>
+      <w:proofErr w:type="spellStart"/>
+      <w:r>
+        <w:t>alpha</w:t>
+      </w:r>
+      <w:proofErr w:type="spellEnd"/>
+      <w:r>
+        <w:t xml:space="preserve"> = 1 y beta = 0.</w:t>
+      </w:r>
     </w:p>
     <w:p>
       <w:pPr>
         <w:ind w:firstLine="284"/>
       </w:pPr>
       <w:r>
-        <w:t>Los tiempos en segundos</w:t>
-      </w:r>
-      <w:r>
-        <w:t xml:space="preserve"> de las ejecuciones en Saturno</w:t>
-      </w:r>
-      <w:r>
-        <w:t>:</w:t>
-      </w:r>
-      <w:r>
         <w:rPr>
           <w:noProof/>
         </w:rPr>
+        <w:drawing>
+          <wp:inline distT="0" distB="0" distL="0" distR="0" wp14:anchorId="6A09EC88" wp14:editId="19C3FA9F">
+            <wp:extent cx="1409700" cy="247650"/>
+            <wp:effectExtent l="0" t="0" r="0" b="0"/>
+            <wp:docPr id="2" name="Imagen 2" descr="https://software.intel.com/sites/default/files/did_feeds_images/A4D3381E-A201-4EF9-A829-5E1190266252/A4D3381E-A201-4EF9-A829-5E1190266252-imageId=0C7ED481-3A43-482C-8022-DAFD9655243B.gif"/>
+            <wp:cNvGraphicFramePr>
+              <a:graphicFrameLocks xmlns:a="http://schemas.openxmlformats.org/drawingml/2006/main" noChangeAspect="1"/>
+            </wp:cNvGraphicFramePr>
+            <a:graphic xmlns:a="http://schemas.openxmlformats.org/drawingml/2006/main">
+              <a:graphicData uri="http://schemas.openxmlformats.org/drawingml/2006/picture">
+                <pic:pic xmlns:pic="http://schemas.openxmlformats.org/drawingml/2006/picture">
+                  <pic:nvPicPr>
+                    <pic:cNvPr id="0" name="Picture 1" descr="https://software.intel.com/sites/default/files/did_feeds_images/A4D3381E-A201-4EF9-A829-5E1190266252/A4D3381E-A201-4EF9-A829-5E1190266252-imageId=0C7ED481-3A43-482C-8022-DAFD9655243B.gif"/>
+                    <pic:cNvPicPr>
+                      <a:picLocks noChangeAspect="1" noChangeArrowheads="1"/>
+                    </pic:cNvPicPr>
+                  </pic:nvPicPr>
+                  <pic:blipFill>
+                    <a:blip r:embed="rId5">
+                      <a:extLst>
+                        <a:ext uri="{28A0092B-C50C-407E-A947-70E740481C1C}">
+                          <a14:useLocalDpi xmlns:a14="http://schemas.microsoft.com/office/drawing/2010/main" val="0"/>
+                        </a:ext>
+                      </a:extLst>
+                    </a:blip>
+                    <a:srcRect/>
+                    <a:stretch>
+                      <a:fillRect/>
+                    </a:stretch>
+                  </pic:blipFill>
+                  <pic:spPr bwMode="auto">
+                    <a:xfrm>
+                      <a:off x="0" y="0"/>
+                      <a:ext cx="1409700" cy="247650"/>
+                    </a:xfrm>
+                    <a:prstGeom prst="rect">
+                      <a:avLst/>
+                    </a:prstGeom>
+                    <a:noFill/>
+                    <a:ln>
+                      <a:noFill/>
+                    </a:ln>
+                  </pic:spPr>
+                </pic:pic>
+              </a:graphicData>
+            </a:graphic>
+          </wp:inline>
+        </w:drawing>
+      </w:r>
+    </w:p>
+    <w:p>
+      <w:pPr>
+        <w:ind w:firstLine="284"/>
+      </w:pPr>
+    </w:p>
+    <w:p>
+      <w:pPr>
+        <w:ind w:firstLine="284"/>
+      </w:pPr>
+    </w:p>
+    <w:p>
+      <w:r>
+        <w:t xml:space="preserve">En una primera prueba utilicé </w:t>
+      </w:r>
+      <w:proofErr w:type="spellStart"/>
+      <w:r>
+        <w:t>gcc</w:t>
+      </w:r>
+      <w:proofErr w:type="spellEnd"/>
+      <w:r>
+        <w:t xml:space="preserve"> para las versiones sin MKL, y no indiqué explícitamente que se usara un único hilo en MKL. Por referencia, los tiempos tomados en Saturno de esa primera ejecución son:</w:t>
+      </w:r>
+    </w:p>
+    <w:p>
+      <w:r>
         <w:t xml:space="preserve"> </w:t>
       </w:r>
     </w:p>
-    <w:p/>
     <w:tbl>
       <w:tblPr>
         <w:tblW w:w="8250" w:type="dxa"/>
@@ -1327,22 +1191,46 @@
     <w:p>
       <w:pPr>
         <w:ind w:firstLine="284"/>
-      </w:pPr>
-      <w:r>
+        <w:rPr>
+          <w:color w:val="595959" w:themeColor="text1" w:themeTint="A6"/>
+          <w:sz w:val="22"/>
+        </w:rPr>
+      </w:pPr>
+      <w:r>
+        <w:rPr>
+          <w:color w:val="595959" w:themeColor="text1" w:themeTint="A6"/>
+          <w:sz w:val="22"/>
+        </w:rPr>
         <w:t xml:space="preserve">Vemos </w:t>
       </w:r>
       <w:proofErr w:type="gramStart"/>
       <w:r>
+        <w:rPr>
+          <w:color w:val="595959" w:themeColor="text1" w:themeTint="A6"/>
+          <w:sz w:val="22"/>
+        </w:rPr>
         <w:t>que</w:t>
       </w:r>
       <w:proofErr w:type="gramEnd"/>
       <w:r>
+        <w:rPr>
+          <w:color w:val="595959" w:themeColor="text1" w:themeTint="A6"/>
+          <w:sz w:val="22"/>
+        </w:rPr>
         <w:t xml:space="preserve"> en la versión de bloques, con tamaño de bloque 50 se obtiene el mejor tiempo, pero frente a la implementación de MKL de la multiplicación de matrices BLAS, </w:t>
       </w:r>
       <w:r>
+        <w:rPr>
+          <w:color w:val="595959" w:themeColor="text1" w:themeTint="A6"/>
+          <w:sz w:val="22"/>
+        </w:rPr>
         <w:t>ésta última llega a ser ~40 veces más rápida que la versión por bloques</w:t>
       </w:r>
       <w:r>
+        <w:rPr>
+          <w:color w:val="595959" w:themeColor="text1" w:themeTint="A6"/>
+          <w:sz w:val="22"/>
+        </w:rPr>
         <w:t>.</w:t>
       </w:r>
     </w:p>
@@ -1353,6 +1241,1051 @@
     </w:p>
     <w:p>
       <w:pPr>
+        <w:ind w:firstLine="284"/>
+      </w:pPr>
+      <w:r>
+        <w:t xml:space="preserve">Una vez recompilo con </w:t>
+      </w:r>
+      <w:proofErr w:type="spellStart"/>
+      <w:r>
+        <w:t>icc</w:t>
+      </w:r>
+      <w:proofErr w:type="spellEnd"/>
+      <w:r>
+        <w:t xml:space="preserve"> todas las versiones, y pongo explícitamente las líneas</w:t>
+      </w:r>
+    </w:p>
+    <w:p>
+      <w:pPr>
+        <w:numPr>
+          <w:ilvl w:val="0"/>
+          <w:numId w:val="6"/>
+        </w:numPr>
+        <w:pBdr>
+          <w:left w:val="single" w:sz="18" w:space="0" w:color="6CE26C"/>
+        </w:pBdr>
+        <w:shd w:val="clear" w:color="auto" w:fill="FFFFFF"/>
+        <w:suppressAutoHyphens w:val="0"/>
+        <w:autoSpaceDN/>
+        <w:spacing w:beforeAutospacing="1" w:afterAutospacing="1" w:line="210" w:lineRule="atLeast"/>
+        <w:textAlignment w:val="auto"/>
+        <w:rPr>
+          <w:rFonts w:ascii="Consolas" w:eastAsia="Times New Roman" w:hAnsi="Consolas" w:cs="Times New Roman"/>
+          <w:color w:val="5C5C5C"/>
+          <w:kern w:val="0"/>
+          <w:sz w:val="18"/>
+          <w:szCs w:val="18"/>
+          <w:lang w:eastAsia="es-ES" w:bidi="ar-SA"/>
+        </w:rPr>
+      </w:pPr>
+      <w:proofErr w:type="spellStart"/>
+      <w:r>
+        <w:rPr>
+          <w:rFonts w:ascii="Consolas" w:eastAsia="Times New Roman" w:hAnsi="Consolas" w:cs="Times New Roman"/>
+          <w:color w:val="000000"/>
+          <w:kern w:val="0"/>
+          <w:sz w:val="18"/>
+          <w:szCs w:val="18"/>
+          <w:bdr w:val="none" w:sz="0" w:space="0" w:color="auto" w:frame="1"/>
+          <w:lang w:eastAsia="es-ES" w:bidi="ar-SA"/>
+        </w:rPr>
+        <w:t>mkl_set_</w:t>
+      </w:r>
+      <w:proofErr w:type="gramStart"/>
+      <w:r>
+        <w:rPr>
+          <w:rFonts w:ascii="Consolas" w:eastAsia="Times New Roman" w:hAnsi="Consolas" w:cs="Times New Roman"/>
+          <w:color w:val="000000"/>
+          <w:kern w:val="0"/>
+          <w:sz w:val="18"/>
+          <w:szCs w:val="18"/>
+          <w:bdr w:val="none" w:sz="0" w:space="0" w:color="auto" w:frame="1"/>
+          <w:lang w:eastAsia="es-ES" w:bidi="ar-SA"/>
+        </w:rPr>
+        <w:t>dynamic</w:t>
+      </w:r>
+      <w:proofErr w:type="spellEnd"/>
+      <w:r>
+        <w:rPr>
+          <w:rFonts w:ascii="Consolas" w:eastAsia="Times New Roman" w:hAnsi="Consolas" w:cs="Times New Roman"/>
+          <w:color w:val="000000"/>
+          <w:kern w:val="0"/>
+          <w:sz w:val="18"/>
+          <w:szCs w:val="18"/>
+          <w:bdr w:val="none" w:sz="0" w:space="0" w:color="auto" w:frame="1"/>
+          <w:lang w:eastAsia="es-ES" w:bidi="ar-SA"/>
+        </w:rPr>
+        <w:t>( 0</w:t>
+      </w:r>
+      <w:proofErr w:type="gramEnd"/>
+      <w:r>
+        <w:rPr>
+          <w:rFonts w:ascii="Consolas" w:eastAsia="Times New Roman" w:hAnsi="Consolas" w:cs="Times New Roman"/>
+          <w:color w:val="000000"/>
+          <w:kern w:val="0"/>
+          <w:sz w:val="18"/>
+          <w:szCs w:val="18"/>
+          <w:bdr w:val="none" w:sz="0" w:space="0" w:color="auto" w:frame="1"/>
+          <w:lang w:eastAsia="es-ES" w:bidi="ar-SA"/>
+        </w:rPr>
+        <w:t> );  </w:t>
+      </w:r>
+    </w:p>
+    <w:p>
+      <w:pPr>
+        <w:numPr>
+          <w:ilvl w:val="0"/>
+          <w:numId w:val="6"/>
+        </w:numPr>
+        <w:pBdr>
+          <w:left w:val="single" w:sz="18" w:space="0" w:color="6CE26C"/>
+        </w:pBdr>
+        <w:shd w:val="clear" w:color="auto" w:fill="F8F8F8"/>
+        <w:suppressAutoHyphens w:val="0"/>
+        <w:autoSpaceDN/>
+        <w:spacing w:beforeAutospacing="1" w:afterAutospacing="1" w:line="210" w:lineRule="atLeast"/>
+        <w:textAlignment w:val="auto"/>
+        <w:rPr>
+          <w:rFonts w:ascii="Consolas" w:eastAsia="Times New Roman" w:hAnsi="Consolas" w:cs="Times New Roman"/>
+          <w:color w:val="5C5C5C"/>
+          <w:kern w:val="0"/>
+          <w:sz w:val="18"/>
+          <w:szCs w:val="18"/>
+          <w:lang w:eastAsia="es-ES" w:bidi="ar-SA"/>
+        </w:rPr>
+      </w:pPr>
+      <w:proofErr w:type="spellStart"/>
+      <w:r>
+        <w:rPr>
+          <w:rFonts w:ascii="Consolas" w:eastAsia="Times New Roman" w:hAnsi="Consolas" w:cs="Times New Roman"/>
+          <w:color w:val="000000"/>
+          <w:kern w:val="0"/>
+          <w:sz w:val="18"/>
+          <w:szCs w:val="18"/>
+          <w:bdr w:val="none" w:sz="0" w:space="0" w:color="auto" w:frame="1"/>
+          <w:lang w:eastAsia="es-ES" w:bidi="ar-SA"/>
+        </w:rPr>
+        <w:t>mkl_set_num_</w:t>
+      </w:r>
+      <w:proofErr w:type="gramStart"/>
+      <w:r>
+        <w:rPr>
+          <w:rFonts w:ascii="Consolas" w:eastAsia="Times New Roman" w:hAnsi="Consolas" w:cs="Times New Roman"/>
+          <w:color w:val="000000"/>
+          <w:kern w:val="0"/>
+          <w:sz w:val="18"/>
+          <w:szCs w:val="18"/>
+          <w:bdr w:val="none" w:sz="0" w:space="0" w:color="auto" w:frame="1"/>
+          <w:lang w:eastAsia="es-ES" w:bidi="ar-SA"/>
+        </w:rPr>
+        <w:t>threads</w:t>
+      </w:r>
+      <w:proofErr w:type="spellEnd"/>
+      <w:r>
+        <w:rPr>
+          <w:rFonts w:ascii="Consolas" w:eastAsia="Times New Roman" w:hAnsi="Consolas" w:cs="Times New Roman"/>
+          <w:color w:val="000000"/>
+          <w:kern w:val="0"/>
+          <w:sz w:val="18"/>
+          <w:szCs w:val="18"/>
+          <w:bdr w:val="none" w:sz="0" w:space="0" w:color="auto" w:frame="1"/>
+          <w:lang w:eastAsia="es-ES" w:bidi="ar-SA"/>
+        </w:rPr>
+        <w:t>( 1</w:t>
+      </w:r>
+      <w:proofErr w:type="gramEnd"/>
+      <w:r>
+        <w:rPr>
+          <w:rFonts w:ascii="Consolas" w:eastAsia="Times New Roman" w:hAnsi="Consolas" w:cs="Times New Roman"/>
+          <w:color w:val="000000"/>
+          <w:kern w:val="0"/>
+          <w:sz w:val="18"/>
+          <w:szCs w:val="18"/>
+          <w:bdr w:val="none" w:sz="0" w:space="0" w:color="auto" w:frame="1"/>
+          <w:lang w:eastAsia="es-ES" w:bidi="ar-SA"/>
+        </w:rPr>
+        <w:t> );  </w:t>
+      </w:r>
+    </w:p>
+    <w:p>
+      <w:pPr>
+        <w:ind w:firstLine="284"/>
+      </w:pPr>
+      <w:r>
+        <w:t>para forzar el uso d</w:t>
+      </w:r>
+      <w:r>
+        <w:t>e un solo hilo en MKL, tomo los tiempos en Júpiter, pues Saturno estaba ocupado por la cola de investigación.</w:t>
+      </w:r>
+    </w:p>
+    <w:tbl>
+      <w:tblPr>
+        <w:tblW w:w="8250" w:type="dxa"/>
+        <w:jc w:val="center"/>
+        <w:tblLayout w:type="fixed"/>
+        <w:tblCellMar>
+          <w:left w:w="10" w:type="dxa"/>
+          <w:right w:w="10" w:type="dxa"/>
+        </w:tblCellMar>
+        <w:tblLook w:val="04A0" w:firstRow="1" w:lastRow="0" w:firstColumn="1" w:lastColumn="0" w:noHBand="0" w:noVBand="1"/>
+      </w:tblPr>
+      <w:tblGrid>
+        <w:gridCol w:w="2192"/>
+        <w:gridCol w:w="1926"/>
+        <w:gridCol w:w="1984"/>
+        <w:gridCol w:w="2148"/>
+      </w:tblGrid>
+      <w:tr>
+        <w:trPr>
+          <w:trHeight w:val="300"/>
+          <w:jc w:val="center"/>
+        </w:trPr>
+        <w:tc>
+          <w:tcPr>
+            <w:tcW w:w="2192" w:type="dxa"/>
+            <w:tcBorders>
+              <w:top w:val="single" w:sz="4" w:space="0" w:color="000000"/>
+              <w:left w:val="single" w:sz="4" w:space="0" w:color="000000"/>
+              <w:bottom w:val="single" w:sz="4" w:space="0" w:color="A5A5A5"/>
+              <w:right w:val="single" w:sz="4" w:space="0" w:color="A5A5A5"/>
+            </w:tcBorders>
+            <w:shd w:val="clear" w:color="auto" w:fill="EDEDED"/>
+            <w:noWrap/>
+            <w:tcMar>
+              <w:top w:w="0" w:type="dxa"/>
+              <w:left w:w="70" w:type="dxa"/>
+              <w:bottom w:w="0" w:type="dxa"/>
+              <w:right w:w="70" w:type="dxa"/>
+            </w:tcMar>
+            <w:vAlign w:val="bottom"/>
+          </w:tcPr>
+          <w:p>
+            <w:r>
+              <w:lastRenderedPageBreak/>
+              <w:t xml:space="preserve">N = </w:t>
+            </w:r>
+          </w:p>
+        </w:tc>
+        <w:tc>
+          <w:tcPr>
+            <w:tcW w:w="1926" w:type="dxa"/>
+            <w:tcBorders>
+              <w:top w:val="single" w:sz="4" w:space="0" w:color="000000"/>
+              <w:left w:val="single" w:sz="4" w:space="0" w:color="A5A5A5"/>
+              <w:bottom w:val="single" w:sz="4" w:space="0" w:color="A5A5A5"/>
+              <w:right w:val="single" w:sz="4" w:space="0" w:color="A5A5A5"/>
+            </w:tcBorders>
+            <w:shd w:val="clear" w:color="auto" w:fill="EDEDED"/>
+            <w:noWrap/>
+            <w:tcMar>
+              <w:top w:w="0" w:type="dxa"/>
+              <w:left w:w="70" w:type="dxa"/>
+              <w:bottom w:w="0" w:type="dxa"/>
+              <w:right w:w="70" w:type="dxa"/>
+            </w:tcMar>
+            <w:vAlign w:val="bottom"/>
+          </w:tcPr>
+          <w:p>
+            <w:pPr>
+              <w:ind w:firstLine="284"/>
+            </w:pPr>
+            <w:r>
+              <w:t>2000</w:t>
+            </w:r>
+          </w:p>
+        </w:tc>
+        <w:tc>
+          <w:tcPr>
+            <w:tcW w:w="1984" w:type="dxa"/>
+            <w:tcBorders>
+              <w:top w:val="single" w:sz="4" w:space="0" w:color="000000"/>
+              <w:left w:val="single" w:sz="4" w:space="0" w:color="A5A5A5"/>
+              <w:bottom w:val="single" w:sz="4" w:space="0" w:color="A5A5A5"/>
+              <w:right w:val="single" w:sz="4" w:space="0" w:color="A5A5A5"/>
+            </w:tcBorders>
+            <w:shd w:val="clear" w:color="auto" w:fill="EDEDED"/>
+            <w:noWrap/>
+            <w:tcMar>
+              <w:top w:w="0" w:type="dxa"/>
+              <w:left w:w="70" w:type="dxa"/>
+              <w:bottom w:w="0" w:type="dxa"/>
+              <w:right w:w="70" w:type="dxa"/>
+            </w:tcMar>
+            <w:vAlign w:val="bottom"/>
+          </w:tcPr>
+          <w:p>
+            <w:pPr>
+              <w:ind w:firstLine="284"/>
+            </w:pPr>
+            <w:r>
+              <w:t>3000</w:t>
+            </w:r>
+          </w:p>
+        </w:tc>
+        <w:tc>
+          <w:tcPr>
+            <w:tcW w:w="2148" w:type="dxa"/>
+            <w:tcBorders>
+              <w:top w:val="single" w:sz="4" w:space="0" w:color="000000"/>
+              <w:left w:val="single" w:sz="4" w:space="0" w:color="A5A5A5"/>
+              <w:bottom w:val="single" w:sz="4" w:space="0" w:color="A5A5A5"/>
+              <w:right w:val="single" w:sz="4" w:space="0" w:color="000000"/>
+            </w:tcBorders>
+            <w:shd w:val="clear" w:color="auto" w:fill="EDEDED"/>
+            <w:noWrap/>
+            <w:tcMar>
+              <w:top w:w="0" w:type="dxa"/>
+              <w:left w:w="70" w:type="dxa"/>
+              <w:bottom w:w="0" w:type="dxa"/>
+              <w:right w:w="70" w:type="dxa"/>
+            </w:tcMar>
+            <w:vAlign w:val="bottom"/>
+          </w:tcPr>
+          <w:p>
+            <w:pPr>
+              <w:ind w:firstLine="284"/>
+            </w:pPr>
+            <w:r>
+              <w:t>4000</w:t>
+            </w:r>
+          </w:p>
+        </w:tc>
+      </w:tr>
+      <w:tr>
+        <w:trPr>
+          <w:trHeight w:val="300"/>
+          <w:jc w:val="center"/>
+        </w:trPr>
+        <w:tc>
+          <w:tcPr>
+            <w:tcW w:w="2192" w:type="dxa"/>
+            <w:tcBorders>
+              <w:top w:val="single" w:sz="4" w:space="0" w:color="A5A5A5"/>
+              <w:left w:val="single" w:sz="4" w:space="0" w:color="000000"/>
+              <w:bottom w:val="single" w:sz="4" w:space="0" w:color="A5A5A5"/>
+              <w:right w:val="single" w:sz="4" w:space="0" w:color="A5A5A5"/>
+            </w:tcBorders>
+            <w:noWrap/>
+            <w:tcMar>
+              <w:top w:w="0" w:type="dxa"/>
+              <w:left w:w="70" w:type="dxa"/>
+              <w:bottom w:w="0" w:type="dxa"/>
+              <w:right w:w="70" w:type="dxa"/>
+            </w:tcMar>
+            <w:vAlign w:val="bottom"/>
+          </w:tcPr>
+          <w:p>
+            <w:r>
+              <w:t>Sin bloques (trans)</w:t>
+            </w:r>
+          </w:p>
+        </w:tc>
+        <w:tc>
+          <w:tcPr>
+            <w:tcW w:w="1926" w:type="dxa"/>
+            <w:tcBorders>
+              <w:top w:val="single" w:sz="4" w:space="0" w:color="A5A5A5"/>
+              <w:left w:val="single" w:sz="4" w:space="0" w:color="A5A5A5"/>
+              <w:bottom w:val="single" w:sz="4" w:space="0" w:color="A5A5A5"/>
+              <w:right w:val="single" w:sz="4" w:space="0" w:color="A5A5A5"/>
+            </w:tcBorders>
+            <w:noWrap/>
+            <w:tcMar>
+              <w:top w:w="0" w:type="dxa"/>
+              <w:left w:w="70" w:type="dxa"/>
+              <w:bottom w:w="0" w:type="dxa"/>
+              <w:right w:w="70" w:type="dxa"/>
+            </w:tcMar>
+            <w:vAlign w:val="bottom"/>
+          </w:tcPr>
+          <w:p>
+            <w:pPr>
+              <w:ind w:firstLine="284"/>
+            </w:pPr>
+            <w:r>
+              <w:t>6.292005</w:t>
+            </w:r>
+          </w:p>
+        </w:tc>
+        <w:tc>
+          <w:tcPr>
+            <w:tcW w:w="1984" w:type="dxa"/>
+            <w:tcBorders>
+              <w:top w:val="single" w:sz="4" w:space="0" w:color="A5A5A5"/>
+              <w:left w:val="single" w:sz="4" w:space="0" w:color="A5A5A5"/>
+              <w:bottom w:val="single" w:sz="4" w:space="0" w:color="A5A5A5"/>
+              <w:right w:val="single" w:sz="4" w:space="0" w:color="A5A5A5"/>
+            </w:tcBorders>
+            <w:noWrap/>
+            <w:tcMar>
+              <w:top w:w="0" w:type="dxa"/>
+              <w:left w:w="70" w:type="dxa"/>
+              <w:bottom w:w="0" w:type="dxa"/>
+              <w:right w:w="70" w:type="dxa"/>
+            </w:tcMar>
+            <w:vAlign w:val="bottom"/>
+          </w:tcPr>
+          <w:p>
+            <w:pPr>
+              <w:ind w:firstLine="284"/>
+            </w:pPr>
+            <w:r>
+              <w:t>22.071910</w:t>
+            </w:r>
+          </w:p>
+        </w:tc>
+        <w:tc>
+          <w:tcPr>
+            <w:tcW w:w="2148" w:type="dxa"/>
+            <w:tcBorders>
+              <w:top w:val="single" w:sz="4" w:space="0" w:color="A5A5A5"/>
+              <w:left w:val="single" w:sz="4" w:space="0" w:color="A5A5A5"/>
+              <w:bottom w:val="single" w:sz="4" w:space="0" w:color="A5A5A5"/>
+              <w:right w:val="single" w:sz="4" w:space="0" w:color="000000"/>
+            </w:tcBorders>
+            <w:noWrap/>
+            <w:tcMar>
+              <w:top w:w="0" w:type="dxa"/>
+              <w:left w:w="70" w:type="dxa"/>
+              <w:bottom w:w="0" w:type="dxa"/>
+              <w:right w:w="70" w:type="dxa"/>
+            </w:tcMar>
+            <w:vAlign w:val="bottom"/>
+          </w:tcPr>
+          <w:p>
+            <w:pPr>
+              <w:ind w:firstLine="284"/>
+            </w:pPr>
+            <w:r>
+              <w:t>52.246046</w:t>
+            </w:r>
+          </w:p>
+        </w:tc>
+      </w:tr>
+      <w:tr>
+        <w:trPr>
+          <w:trHeight w:val="300"/>
+          <w:jc w:val="center"/>
+        </w:trPr>
+        <w:tc>
+          <w:tcPr>
+            <w:tcW w:w="2192" w:type="dxa"/>
+            <w:tcBorders>
+              <w:top w:val="single" w:sz="4" w:space="0" w:color="A5A5A5"/>
+              <w:left w:val="single" w:sz="4" w:space="0" w:color="000000"/>
+              <w:bottom w:val="single" w:sz="4" w:space="0" w:color="A5A5A5"/>
+              <w:right w:val="single" w:sz="4" w:space="0" w:color="A5A5A5"/>
+            </w:tcBorders>
+            <w:shd w:val="clear" w:color="auto" w:fill="EDEDED"/>
+            <w:noWrap/>
+            <w:tcMar>
+              <w:top w:w="0" w:type="dxa"/>
+              <w:left w:w="70" w:type="dxa"/>
+              <w:bottom w:w="0" w:type="dxa"/>
+              <w:right w:w="70" w:type="dxa"/>
+            </w:tcMar>
+            <w:vAlign w:val="bottom"/>
+          </w:tcPr>
+          <w:p>
+            <w:r>
+              <w:t>Con bloques</w:t>
+            </w:r>
+          </w:p>
+        </w:tc>
+        <w:tc>
+          <w:tcPr>
+            <w:tcW w:w="1926" w:type="dxa"/>
+            <w:tcBorders>
+              <w:top w:val="single" w:sz="4" w:space="0" w:color="A5A5A5"/>
+              <w:left w:val="single" w:sz="4" w:space="0" w:color="A5A5A5"/>
+              <w:bottom w:val="single" w:sz="4" w:space="0" w:color="A5A5A5"/>
+              <w:right w:val="single" w:sz="4" w:space="0" w:color="A5A5A5"/>
+            </w:tcBorders>
+            <w:shd w:val="clear" w:color="auto" w:fill="EDEDED"/>
+            <w:noWrap/>
+            <w:tcMar>
+              <w:top w:w="0" w:type="dxa"/>
+              <w:left w:w="70" w:type="dxa"/>
+              <w:bottom w:w="0" w:type="dxa"/>
+              <w:right w:w="70" w:type="dxa"/>
+            </w:tcMar>
+            <w:vAlign w:val="bottom"/>
+          </w:tcPr>
+          <w:p>
+            <w:pPr>
+              <w:ind w:firstLine="284"/>
+            </w:pPr>
+          </w:p>
+        </w:tc>
+        <w:tc>
+          <w:tcPr>
+            <w:tcW w:w="1984" w:type="dxa"/>
+            <w:tcBorders>
+              <w:top w:val="single" w:sz="4" w:space="0" w:color="A5A5A5"/>
+              <w:left w:val="single" w:sz="4" w:space="0" w:color="A5A5A5"/>
+              <w:bottom w:val="single" w:sz="4" w:space="0" w:color="A5A5A5"/>
+              <w:right w:val="single" w:sz="4" w:space="0" w:color="A5A5A5"/>
+            </w:tcBorders>
+            <w:shd w:val="clear" w:color="auto" w:fill="EDEDED"/>
+            <w:noWrap/>
+            <w:tcMar>
+              <w:top w:w="0" w:type="dxa"/>
+              <w:left w:w="70" w:type="dxa"/>
+              <w:bottom w:w="0" w:type="dxa"/>
+              <w:right w:w="70" w:type="dxa"/>
+            </w:tcMar>
+            <w:vAlign w:val="bottom"/>
+          </w:tcPr>
+          <w:p>
+            <w:pPr>
+              <w:ind w:firstLine="284"/>
+            </w:pPr>
+          </w:p>
+        </w:tc>
+        <w:tc>
+          <w:tcPr>
+            <w:tcW w:w="2148" w:type="dxa"/>
+            <w:tcBorders>
+              <w:top w:val="single" w:sz="4" w:space="0" w:color="A5A5A5"/>
+              <w:left w:val="single" w:sz="4" w:space="0" w:color="A5A5A5"/>
+              <w:bottom w:val="single" w:sz="4" w:space="0" w:color="A5A5A5"/>
+              <w:right w:val="single" w:sz="4" w:space="0" w:color="000000"/>
+            </w:tcBorders>
+            <w:shd w:val="clear" w:color="auto" w:fill="EDEDED"/>
+            <w:noWrap/>
+            <w:tcMar>
+              <w:top w:w="0" w:type="dxa"/>
+              <w:left w:w="70" w:type="dxa"/>
+              <w:bottom w:w="0" w:type="dxa"/>
+              <w:right w:w="70" w:type="dxa"/>
+            </w:tcMar>
+            <w:vAlign w:val="bottom"/>
+          </w:tcPr>
+          <w:p>
+            <w:pPr>
+              <w:ind w:firstLine="284"/>
+            </w:pPr>
+          </w:p>
+        </w:tc>
+      </w:tr>
+      <w:tr>
+        <w:trPr>
+          <w:trHeight w:val="300"/>
+          <w:jc w:val="center"/>
+        </w:trPr>
+        <w:tc>
+          <w:tcPr>
+            <w:tcW w:w="2192" w:type="dxa"/>
+            <w:tcBorders>
+              <w:top w:val="single" w:sz="4" w:space="0" w:color="A5A5A5"/>
+              <w:left w:val="single" w:sz="4" w:space="0" w:color="000000"/>
+              <w:bottom w:val="single" w:sz="4" w:space="0" w:color="A5A5A5"/>
+              <w:right w:val="single" w:sz="4" w:space="0" w:color="A5A5A5"/>
+            </w:tcBorders>
+            <w:noWrap/>
+            <w:tcMar>
+              <w:top w:w="0" w:type="dxa"/>
+              <w:left w:w="70" w:type="dxa"/>
+              <w:bottom w:w="0" w:type="dxa"/>
+              <w:right w:w="70" w:type="dxa"/>
+            </w:tcMar>
+            <w:vAlign w:val="bottom"/>
+          </w:tcPr>
+          <w:p>
+            <w:pPr>
+              <w:ind w:firstLine="64"/>
+            </w:pPr>
+            <w:r>
+              <w:t>TB=25</w:t>
+            </w:r>
+          </w:p>
+        </w:tc>
+        <w:tc>
+          <w:tcPr>
+            <w:tcW w:w="1926" w:type="dxa"/>
+            <w:tcBorders>
+              <w:top w:val="single" w:sz="4" w:space="0" w:color="A5A5A5"/>
+              <w:left w:val="single" w:sz="4" w:space="0" w:color="A5A5A5"/>
+              <w:bottom w:val="single" w:sz="4" w:space="0" w:color="A5A5A5"/>
+              <w:right w:val="single" w:sz="4" w:space="0" w:color="A5A5A5"/>
+            </w:tcBorders>
+            <w:noWrap/>
+            <w:tcMar>
+              <w:top w:w="0" w:type="dxa"/>
+              <w:left w:w="70" w:type="dxa"/>
+              <w:bottom w:w="0" w:type="dxa"/>
+              <w:right w:w="70" w:type="dxa"/>
+            </w:tcMar>
+            <w:vAlign w:val="bottom"/>
+          </w:tcPr>
+          <w:p>
+            <w:pPr>
+              <w:ind w:firstLine="284"/>
+            </w:pPr>
+            <w:r>
+              <w:t>8.572358</w:t>
+            </w:r>
+          </w:p>
+        </w:tc>
+        <w:tc>
+          <w:tcPr>
+            <w:tcW w:w="1984" w:type="dxa"/>
+            <w:tcBorders>
+              <w:top w:val="single" w:sz="4" w:space="0" w:color="A5A5A5"/>
+              <w:left w:val="single" w:sz="4" w:space="0" w:color="A5A5A5"/>
+              <w:bottom w:val="single" w:sz="4" w:space="0" w:color="A5A5A5"/>
+              <w:right w:val="single" w:sz="4" w:space="0" w:color="A5A5A5"/>
+            </w:tcBorders>
+            <w:noWrap/>
+            <w:tcMar>
+              <w:top w:w="0" w:type="dxa"/>
+              <w:left w:w="70" w:type="dxa"/>
+              <w:bottom w:w="0" w:type="dxa"/>
+              <w:right w:w="70" w:type="dxa"/>
+            </w:tcMar>
+            <w:vAlign w:val="bottom"/>
+          </w:tcPr>
+          <w:p>
+            <w:pPr>
+              <w:ind w:firstLine="284"/>
+            </w:pPr>
+            <w:r>
+              <w:t>28.787944</w:t>
+            </w:r>
+          </w:p>
+        </w:tc>
+        <w:tc>
+          <w:tcPr>
+            <w:tcW w:w="2148" w:type="dxa"/>
+            <w:tcBorders>
+              <w:top w:val="single" w:sz="4" w:space="0" w:color="A5A5A5"/>
+              <w:left w:val="single" w:sz="4" w:space="0" w:color="A5A5A5"/>
+              <w:bottom w:val="single" w:sz="4" w:space="0" w:color="A5A5A5"/>
+              <w:right w:val="single" w:sz="4" w:space="0" w:color="000000"/>
+            </w:tcBorders>
+            <w:noWrap/>
+            <w:tcMar>
+              <w:top w:w="0" w:type="dxa"/>
+              <w:left w:w="70" w:type="dxa"/>
+              <w:bottom w:w="0" w:type="dxa"/>
+              <w:right w:w="70" w:type="dxa"/>
+            </w:tcMar>
+            <w:vAlign w:val="bottom"/>
+          </w:tcPr>
+          <w:p>
+            <w:pPr>
+              <w:ind w:firstLine="284"/>
+            </w:pPr>
+            <w:r>
+              <w:t>70.131146</w:t>
+            </w:r>
+          </w:p>
+        </w:tc>
+      </w:tr>
+      <w:tr>
+        <w:trPr>
+          <w:trHeight w:val="300"/>
+          <w:jc w:val="center"/>
+        </w:trPr>
+        <w:tc>
+          <w:tcPr>
+            <w:tcW w:w="2192" w:type="dxa"/>
+            <w:tcBorders>
+              <w:top w:val="single" w:sz="4" w:space="0" w:color="A5A5A5"/>
+              <w:left w:val="single" w:sz="4" w:space="0" w:color="000000"/>
+              <w:bottom w:val="single" w:sz="4" w:space="0" w:color="A5A5A5"/>
+              <w:right w:val="single" w:sz="4" w:space="0" w:color="A5A5A5"/>
+            </w:tcBorders>
+            <w:shd w:val="clear" w:color="auto" w:fill="EDEDED"/>
+            <w:noWrap/>
+            <w:tcMar>
+              <w:top w:w="0" w:type="dxa"/>
+              <w:left w:w="70" w:type="dxa"/>
+              <w:bottom w:w="0" w:type="dxa"/>
+              <w:right w:w="70" w:type="dxa"/>
+            </w:tcMar>
+            <w:vAlign w:val="bottom"/>
+          </w:tcPr>
+          <w:p>
+            <w:pPr>
+              <w:ind w:firstLine="64"/>
+            </w:pPr>
+            <w:r>
+              <w:t>TB=50</w:t>
+            </w:r>
+          </w:p>
+        </w:tc>
+        <w:tc>
+          <w:tcPr>
+            <w:tcW w:w="1926" w:type="dxa"/>
+            <w:tcBorders>
+              <w:top w:val="single" w:sz="4" w:space="0" w:color="A5A5A5"/>
+              <w:left w:val="single" w:sz="4" w:space="0" w:color="A5A5A5"/>
+              <w:bottom w:val="single" w:sz="4" w:space="0" w:color="A5A5A5"/>
+              <w:right w:val="single" w:sz="4" w:space="0" w:color="A5A5A5"/>
+            </w:tcBorders>
+            <w:shd w:val="clear" w:color="auto" w:fill="EDEDED"/>
+            <w:noWrap/>
+            <w:tcMar>
+              <w:top w:w="0" w:type="dxa"/>
+              <w:left w:w="70" w:type="dxa"/>
+              <w:bottom w:w="0" w:type="dxa"/>
+              <w:right w:w="70" w:type="dxa"/>
+            </w:tcMar>
+            <w:vAlign w:val="bottom"/>
+          </w:tcPr>
+          <w:p>
+            <w:pPr>
+              <w:ind w:firstLine="284"/>
+            </w:pPr>
+            <w:r>
+              <w:t>6.983950</w:t>
+            </w:r>
+          </w:p>
+        </w:tc>
+        <w:tc>
+          <w:tcPr>
+            <w:tcW w:w="1984" w:type="dxa"/>
+            <w:tcBorders>
+              <w:top w:val="single" w:sz="4" w:space="0" w:color="A5A5A5"/>
+              <w:left w:val="single" w:sz="4" w:space="0" w:color="A5A5A5"/>
+              <w:bottom w:val="single" w:sz="4" w:space="0" w:color="A5A5A5"/>
+              <w:right w:val="single" w:sz="4" w:space="0" w:color="A5A5A5"/>
+            </w:tcBorders>
+            <w:shd w:val="clear" w:color="auto" w:fill="EDEDED"/>
+            <w:noWrap/>
+            <w:tcMar>
+              <w:top w:w="0" w:type="dxa"/>
+              <w:left w:w="70" w:type="dxa"/>
+              <w:bottom w:w="0" w:type="dxa"/>
+              <w:right w:w="70" w:type="dxa"/>
+            </w:tcMar>
+            <w:vAlign w:val="bottom"/>
+          </w:tcPr>
+          <w:p>
+            <w:pPr>
+              <w:ind w:firstLine="284"/>
+            </w:pPr>
+            <w:r>
+              <w:t>23.548761</w:t>
+            </w:r>
+          </w:p>
+        </w:tc>
+        <w:tc>
+          <w:tcPr>
+            <w:tcW w:w="2148" w:type="dxa"/>
+            <w:tcBorders>
+              <w:top w:val="single" w:sz="4" w:space="0" w:color="A5A5A5"/>
+              <w:left w:val="single" w:sz="4" w:space="0" w:color="A5A5A5"/>
+              <w:bottom w:val="single" w:sz="4" w:space="0" w:color="A5A5A5"/>
+              <w:right w:val="single" w:sz="4" w:space="0" w:color="000000"/>
+            </w:tcBorders>
+            <w:shd w:val="clear" w:color="auto" w:fill="EDEDED"/>
+            <w:noWrap/>
+            <w:tcMar>
+              <w:top w:w="0" w:type="dxa"/>
+              <w:left w:w="70" w:type="dxa"/>
+              <w:bottom w:w="0" w:type="dxa"/>
+              <w:right w:w="70" w:type="dxa"/>
+            </w:tcMar>
+            <w:vAlign w:val="bottom"/>
+          </w:tcPr>
+          <w:p>
+            <w:pPr>
+              <w:ind w:firstLine="284"/>
+            </w:pPr>
+            <w:r>
+              <w:t>56.315092</w:t>
+            </w:r>
+          </w:p>
+        </w:tc>
+      </w:tr>
+      <w:tr>
+        <w:trPr>
+          <w:trHeight w:val="300"/>
+          <w:jc w:val="center"/>
+        </w:trPr>
+        <w:tc>
+          <w:tcPr>
+            <w:tcW w:w="2192" w:type="dxa"/>
+            <w:tcBorders>
+              <w:top w:val="single" w:sz="4" w:space="0" w:color="A5A5A5"/>
+              <w:left w:val="single" w:sz="4" w:space="0" w:color="000000"/>
+              <w:bottom w:val="single" w:sz="4" w:space="0" w:color="A5A5A5"/>
+              <w:right w:val="single" w:sz="4" w:space="0" w:color="A5A5A5"/>
+            </w:tcBorders>
+            <w:noWrap/>
+            <w:tcMar>
+              <w:top w:w="0" w:type="dxa"/>
+              <w:left w:w="70" w:type="dxa"/>
+              <w:bottom w:w="0" w:type="dxa"/>
+              <w:right w:w="70" w:type="dxa"/>
+            </w:tcMar>
+            <w:vAlign w:val="bottom"/>
+          </w:tcPr>
+          <w:p>
+            <w:pPr>
+              <w:ind w:firstLine="64"/>
+            </w:pPr>
+            <w:r>
+              <w:t>TB=100</w:t>
+            </w:r>
+          </w:p>
+        </w:tc>
+        <w:tc>
+          <w:tcPr>
+            <w:tcW w:w="1926" w:type="dxa"/>
+            <w:tcBorders>
+              <w:top w:val="single" w:sz="4" w:space="0" w:color="A5A5A5"/>
+              <w:left w:val="single" w:sz="4" w:space="0" w:color="A5A5A5"/>
+              <w:bottom w:val="single" w:sz="4" w:space="0" w:color="A5A5A5"/>
+              <w:right w:val="single" w:sz="4" w:space="0" w:color="A5A5A5"/>
+            </w:tcBorders>
+            <w:noWrap/>
+            <w:tcMar>
+              <w:top w:w="0" w:type="dxa"/>
+              <w:left w:w="70" w:type="dxa"/>
+              <w:bottom w:w="0" w:type="dxa"/>
+              <w:right w:w="70" w:type="dxa"/>
+            </w:tcMar>
+            <w:vAlign w:val="bottom"/>
+          </w:tcPr>
+          <w:p>
+            <w:pPr>
+              <w:ind w:firstLine="284"/>
+            </w:pPr>
+            <w:r>
+              <w:t>6.790730</w:t>
+            </w:r>
+          </w:p>
+        </w:tc>
+        <w:tc>
+          <w:tcPr>
+            <w:tcW w:w="1984" w:type="dxa"/>
+            <w:tcBorders>
+              <w:top w:val="single" w:sz="4" w:space="0" w:color="A5A5A5"/>
+              <w:left w:val="single" w:sz="4" w:space="0" w:color="A5A5A5"/>
+              <w:bottom w:val="single" w:sz="4" w:space="0" w:color="A5A5A5"/>
+              <w:right w:val="single" w:sz="4" w:space="0" w:color="A5A5A5"/>
+            </w:tcBorders>
+            <w:noWrap/>
+            <w:tcMar>
+              <w:top w:w="0" w:type="dxa"/>
+              <w:left w:w="70" w:type="dxa"/>
+              <w:bottom w:w="0" w:type="dxa"/>
+              <w:right w:w="70" w:type="dxa"/>
+            </w:tcMar>
+            <w:vAlign w:val="bottom"/>
+          </w:tcPr>
+          <w:p>
+            <w:pPr>
+              <w:ind w:firstLine="284"/>
+            </w:pPr>
+            <w:r>
+              <w:t>22.259663</w:t>
+            </w:r>
+          </w:p>
+        </w:tc>
+        <w:tc>
+          <w:tcPr>
+            <w:tcW w:w="2148" w:type="dxa"/>
+            <w:tcBorders>
+              <w:top w:val="single" w:sz="4" w:space="0" w:color="A5A5A5"/>
+              <w:left w:val="single" w:sz="4" w:space="0" w:color="A5A5A5"/>
+              <w:bottom w:val="single" w:sz="4" w:space="0" w:color="A5A5A5"/>
+              <w:right w:val="single" w:sz="4" w:space="0" w:color="000000"/>
+            </w:tcBorders>
+            <w:noWrap/>
+            <w:tcMar>
+              <w:top w:w="0" w:type="dxa"/>
+              <w:left w:w="70" w:type="dxa"/>
+              <w:bottom w:w="0" w:type="dxa"/>
+              <w:right w:w="70" w:type="dxa"/>
+            </w:tcMar>
+            <w:vAlign w:val="bottom"/>
+          </w:tcPr>
+          <w:p>
+            <w:pPr>
+              <w:ind w:firstLine="284"/>
+            </w:pPr>
+            <w:r>
+              <w:t>52.701967</w:t>
+            </w:r>
+          </w:p>
+        </w:tc>
+      </w:tr>
+      <w:tr>
+        <w:trPr>
+          <w:trHeight w:val="300"/>
+          <w:jc w:val="center"/>
+        </w:trPr>
+        <w:tc>
+          <w:tcPr>
+            <w:tcW w:w="2192" w:type="dxa"/>
+            <w:tcBorders>
+              <w:top w:val="single" w:sz="4" w:space="0" w:color="A5A5A5"/>
+              <w:left w:val="single" w:sz="4" w:space="0" w:color="000000"/>
+              <w:bottom w:val="single" w:sz="4" w:space="0" w:color="A5A5A5"/>
+              <w:right w:val="single" w:sz="4" w:space="0" w:color="A5A5A5"/>
+            </w:tcBorders>
+            <w:shd w:val="clear" w:color="auto" w:fill="EDEDED"/>
+            <w:noWrap/>
+            <w:tcMar>
+              <w:top w:w="0" w:type="dxa"/>
+              <w:left w:w="70" w:type="dxa"/>
+              <w:bottom w:w="0" w:type="dxa"/>
+              <w:right w:w="70" w:type="dxa"/>
+            </w:tcMar>
+            <w:vAlign w:val="bottom"/>
+          </w:tcPr>
+          <w:p>
+            <w:r>
+              <w:t>MKL</w:t>
+            </w:r>
+          </w:p>
+        </w:tc>
+        <w:tc>
+          <w:tcPr>
+            <w:tcW w:w="1926" w:type="dxa"/>
+            <w:tcBorders>
+              <w:top w:val="single" w:sz="4" w:space="0" w:color="A5A5A5"/>
+              <w:left w:val="single" w:sz="4" w:space="0" w:color="A5A5A5"/>
+              <w:bottom w:val="single" w:sz="4" w:space="0" w:color="A5A5A5"/>
+              <w:right w:val="single" w:sz="4" w:space="0" w:color="A5A5A5"/>
+            </w:tcBorders>
+            <w:shd w:val="clear" w:color="auto" w:fill="EDEDED"/>
+            <w:noWrap/>
+            <w:tcMar>
+              <w:top w:w="0" w:type="dxa"/>
+              <w:left w:w="70" w:type="dxa"/>
+              <w:bottom w:w="0" w:type="dxa"/>
+              <w:right w:w="70" w:type="dxa"/>
+            </w:tcMar>
+            <w:vAlign w:val="bottom"/>
+          </w:tcPr>
+          <w:p>
+            <w:pPr>
+              <w:ind w:firstLine="284"/>
+              <w:rPr>
+                <w:b/>
+              </w:rPr>
+            </w:pPr>
+            <w:r>
+              <w:rPr>
+                <w:b/>
+              </w:rPr>
+              <w:t>1.293702</w:t>
+            </w:r>
+          </w:p>
+        </w:tc>
+        <w:tc>
+          <w:tcPr>
+            <w:tcW w:w="1984" w:type="dxa"/>
+            <w:tcBorders>
+              <w:top w:val="single" w:sz="4" w:space="0" w:color="A5A5A5"/>
+              <w:left w:val="single" w:sz="4" w:space="0" w:color="A5A5A5"/>
+              <w:bottom w:val="single" w:sz="4" w:space="0" w:color="A5A5A5"/>
+              <w:right w:val="single" w:sz="4" w:space="0" w:color="A5A5A5"/>
+            </w:tcBorders>
+            <w:shd w:val="clear" w:color="auto" w:fill="EDEDED"/>
+            <w:noWrap/>
+            <w:tcMar>
+              <w:top w:w="0" w:type="dxa"/>
+              <w:left w:w="70" w:type="dxa"/>
+              <w:bottom w:w="0" w:type="dxa"/>
+              <w:right w:w="70" w:type="dxa"/>
+            </w:tcMar>
+            <w:vAlign w:val="bottom"/>
+          </w:tcPr>
+          <w:p>
+            <w:pPr>
+              <w:ind w:firstLine="284"/>
+              <w:rPr>
+                <w:b/>
+              </w:rPr>
+            </w:pPr>
+            <w:r>
+              <w:rPr>
+                <w:b/>
+              </w:rPr>
+              <w:t>3.669136</w:t>
+            </w:r>
+          </w:p>
+        </w:tc>
+        <w:tc>
+          <w:tcPr>
+            <w:tcW w:w="2148" w:type="dxa"/>
+            <w:tcBorders>
+              <w:top w:val="single" w:sz="4" w:space="0" w:color="A5A5A5"/>
+              <w:left w:val="single" w:sz="4" w:space="0" w:color="A5A5A5"/>
+              <w:bottom w:val="single" w:sz="4" w:space="0" w:color="A5A5A5"/>
+              <w:right w:val="single" w:sz="4" w:space="0" w:color="000000"/>
+            </w:tcBorders>
+            <w:shd w:val="clear" w:color="auto" w:fill="EDEDED"/>
+            <w:noWrap/>
+            <w:tcMar>
+              <w:top w:w="0" w:type="dxa"/>
+              <w:left w:w="70" w:type="dxa"/>
+              <w:bottom w:w="0" w:type="dxa"/>
+              <w:right w:w="70" w:type="dxa"/>
+            </w:tcMar>
+            <w:vAlign w:val="bottom"/>
+          </w:tcPr>
+          <w:p>
+            <w:pPr>
+              <w:ind w:firstLine="284"/>
+              <w:rPr>
+                <w:b/>
+              </w:rPr>
+            </w:pPr>
+            <w:r>
+              <w:rPr>
+                <w:b/>
+              </w:rPr>
+              <w:t>7.389529</w:t>
+            </w:r>
+          </w:p>
+        </w:tc>
+      </w:tr>
+    </w:tbl>
+    <w:p>
+      <w:pPr>
+        <w:ind w:firstLine="284"/>
+      </w:pPr>
+    </w:p>
+    <w:p>
+      <w:pPr>
+        <w:ind w:firstLine="284"/>
+      </w:pPr>
+      <w:r>
+        <w:t xml:space="preserve">En este caso la diferencia de MKL con el mejor tiempo secuencial es </w:t>
+      </w:r>
+      <w:r>
+        <w:rPr>
+          <w:i/>
+        </w:rPr>
+        <w:t>solo</w:t>
+      </w:r>
+      <w:r>
+        <w:t xml:space="preserve"> </w:t>
+      </w:r>
+      <w:r>
+        <w:t xml:space="preserve">hasta </w:t>
+      </w:r>
+      <w:r>
+        <w:t>~7 veces más rápido</w:t>
+      </w:r>
+      <w:r>
+        <w:t xml:space="preserve"> que las otras implementaciones secuenciales.</w:t>
+      </w:r>
+    </w:p>
+    <w:p>
+      <w:pPr>
+        <w:ind w:firstLine="284"/>
+      </w:pPr>
+    </w:p>
+    <w:p>
+      <w:pPr>
         <w:pStyle w:val="Ttulo1"/>
         <w:jc w:val="center"/>
       </w:pPr>
@@ -1502,7 +2435,7 @@
           <w:noProof/>
         </w:rPr>
         <w:drawing>
-          <wp:inline distT="0" distB="0" distL="0" distR="0" wp14:anchorId="519F6BAD" wp14:editId="006398EE">
+          <wp:inline distT="0" distB="0" distL="0" distR="0" wp14:anchorId="1048783B" wp14:editId="473918F2">
             <wp:extent cx="1409700" cy="247650"/>
             <wp:effectExtent l="0" t="0" r="0" b="0"/>
             <wp:docPr id="1" name="Imagen 1" descr="https://software.intel.com/sites/default/files/did_feeds_images/A4D3381E-A201-4EF9-A829-5E1190266252/A4D3381E-A201-4EF9-A829-5E1190266252-imageId=0C7ED481-3A43-482C-8022-DAFD9655243B.gif"/>
@@ -1555,7 +2488,7 @@
       <w:pPr>
         <w:numPr>
           <w:ilvl w:val="0"/>
-          <w:numId w:val="2"/>
+          <w:numId w:val="8"/>
         </w:numPr>
         <w:pBdr>
           <w:left w:val="single" w:sz="18" w:space="0" w:color="6CE26C"/>
@@ -1586,7 +2519,6 @@
           <w:bdr w:val="none" w:sz="0" w:space="0" w:color="auto" w:frame="1"/>
           <w:lang w:val="en-US" w:eastAsia="es-ES" w:bidi="ar-SA"/>
         </w:rPr>
-        <w:lastRenderedPageBreak/>
         <w:t>void</w:t>
       </w:r>
       <w:r>
@@ -1932,7 +2864,7 @@
       <w:pPr>
         <w:numPr>
           <w:ilvl w:val="0"/>
-          <w:numId w:val="2"/>
+          <w:numId w:val="8"/>
         </w:numPr>
         <w:pBdr>
           <w:left w:val="single" w:sz="18" w:space="0" w:color="6CE26C"/>
@@ -1968,7 +2900,7 @@
       <w:pPr>
         <w:numPr>
           <w:ilvl w:val="0"/>
-          <w:numId w:val="2"/>
+          <w:numId w:val="8"/>
         </w:numPr>
         <w:pBdr>
           <w:left w:val="single" w:sz="18" w:space="0" w:color="6CE26C"/>
@@ -2003,16 +2935,27 @@
       <w:r>
         <w:rPr>
           <w:rFonts w:ascii="Consolas" w:eastAsia="Times New Roman" w:hAnsi="Consolas" w:cs="Times New Roman"/>
-          <w:b/>
-          <w:bCs/>
-          <w:color w:val="2E8B57"/>
+          <w:color w:val="000000"/>
           <w:kern w:val="0"/>
           <w:sz w:val="18"/>
           <w:szCs w:val="18"/>
           <w:bdr w:val="none" w:sz="0" w:space="0" w:color="auto" w:frame="1"/>
           <w:lang w:eastAsia="es-ES" w:bidi="ar-SA"/>
         </w:rPr>
-        <w:t>double</w:t>
+        <w:t>mkl_set_</w:t>
+      </w:r>
+      <w:proofErr w:type="gramStart"/>
+      <w:r>
+        <w:rPr>
+          <w:rFonts w:ascii="Consolas" w:eastAsia="Times New Roman" w:hAnsi="Consolas" w:cs="Times New Roman"/>
+          <w:color w:val="000000"/>
+          <w:kern w:val="0"/>
+          <w:sz w:val="18"/>
+          <w:szCs w:val="18"/>
+          <w:bdr w:val="none" w:sz="0" w:space="0" w:color="auto" w:frame="1"/>
+          <w:lang w:eastAsia="es-ES" w:bidi="ar-SA"/>
+        </w:rPr>
+        <w:t>dynamic</w:t>
       </w:r>
       <w:proofErr w:type="spellEnd"/>
       <w:r>
@@ -2025,9 +2968,9 @@
           <w:bdr w:val="none" w:sz="0" w:space="0" w:color="auto" w:frame="1"/>
           <w:lang w:eastAsia="es-ES" w:bidi="ar-SA"/>
         </w:rPr>
-        <w:t> </w:t>
-      </w:r>
-      <w:proofErr w:type="spellStart"/>
+        <w:t>( 0</w:t>
+      </w:r>
+      <w:proofErr w:type="gramEnd"/>
       <w:r>
         <w:rPr>
           <w:rFonts w:ascii="Consolas" w:eastAsia="Times New Roman" w:hAnsi="Consolas" w:cs="Times New Roman"/>
@@ -2038,27 +2981,14 @@
           <w:bdr w:val="none" w:sz="0" w:space="0" w:color="auto" w:frame="1"/>
           <w:lang w:eastAsia="es-ES" w:bidi="ar-SA"/>
         </w:rPr>
-        <w:t>alpha</w:t>
-      </w:r>
-      <w:proofErr w:type="spellEnd"/>
-      <w:r>
-        <w:rPr>
-          <w:rFonts w:ascii="Consolas" w:eastAsia="Times New Roman" w:hAnsi="Consolas" w:cs="Times New Roman"/>
-          <w:color w:val="000000"/>
-          <w:kern w:val="0"/>
-          <w:sz w:val="18"/>
-          <w:szCs w:val="18"/>
-          <w:bdr w:val="none" w:sz="0" w:space="0" w:color="auto" w:frame="1"/>
-          <w:lang w:eastAsia="es-ES" w:bidi="ar-SA"/>
-        </w:rPr>
-        <w:t> = -1.0;   </w:t>
+        <w:t> );  </w:t>
       </w:r>
     </w:p>
     <w:p>
       <w:pPr>
         <w:numPr>
           <w:ilvl w:val="0"/>
-          <w:numId w:val="2"/>
+          <w:numId w:val="8"/>
         </w:numPr>
         <w:pBdr>
           <w:left w:val="single" w:sz="18" w:space="0" w:color="6CE26C"/>
@@ -2093,16 +3023,27 @@
       <w:r>
         <w:rPr>
           <w:rFonts w:ascii="Consolas" w:eastAsia="Times New Roman" w:hAnsi="Consolas" w:cs="Times New Roman"/>
-          <w:b/>
-          <w:bCs/>
-          <w:color w:val="2E8B57"/>
+          <w:color w:val="000000"/>
           <w:kern w:val="0"/>
           <w:sz w:val="18"/>
           <w:szCs w:val="18"/>
           <w:bdr w:val="none" w:sz="0" w:space="0" w:color="auto" w:frame="1"/>
           <w:lang w:eastAsia="es-ES" w:bidi="ar-SA"/>
         </w:rPr>
-        <w:t>double</w:t>
+        <w:t>mkl_set_num_</w:t>
+      </w:r>
+      <w:proofErr w:type="gramStart"/>
+      <w:r>
+        <w:rPr>
+          <w:rFonts w:ascii="Consolas" w:eastAsia="Times New Roman" w:hAnsi="Consolas" w:cs="Times New Roman"/>
+          <w:color w:val="000000"/>
+          <w:kern w:val="0"/>
+          <w:sz w:val="18"/>
+          <w:szCs w:val="18"/>
+          <w:bdr w:val="none" w:sz="0" w:space="0" w:color="auto" w:frame="1"/>
+          <w:lang w:eastAsia="es-ES" w:bidi="ar-SA"/>
+        </w:rPr>
+        <w:t>threads</w:t>
       </w:r>
       <w:proofErr w:type="spellEnd"/>
       <w:r>
@@ -2115,14 +3056,27 @@
           <w:bdr w:val="none" w:sz="0" w:space="0" w:color="auto" w:frame="1"/>
           <w:lang w:eastAsia="es-ES" w:bidi="ar-SA"/>
         </w:rPr>
-        <w:t> beta = 1.0;  </w:t>
+        <w:t>( 1</w:t>
+      </w:r>
+      <w:proofErr w:type="gramEnd"/>
+      <w:r>
+        <w:rPr>
+          <w:rFonts w:ascii="Consolas" w:eastAsia="Times New Roman" w:hAnsi="Consolas" w:cs="Times New Roman"/>
+          <w:color w:val="000000"/>
+          <w:kern w:val="0"/>
+          <w:sz w:val="18"/>
+          <w:szCs w:val="18"/>
+          <w:bdr w:val="none" w:sz="0" w:space="0" w:color="auto" w:frame="1"/>
+          <w:lang w:eastAsia="es-ES" w:bidi="ar-SA"/>
+        </w:rPr>
+        <w:t> );  </w:t>
       </w:r>
     </w:p>
     <w:p>
       <w:pPr>
         <w:numPr>
           <w:ilvl w:val="0"/>
-          <w:numId w:val="2"/>
+          <w:numId w:val="8"/>
         </w:numPr>
         <w:pBdr>
           <w:left w:val="single" w:sz="18" w:space="0" w:color="6CE26C"/>
@@ -2151,9 +3105,24 @@
           <w:bdr w:val="none" w:sz="0" w:space="0" w:color="auto" w:frame="1"/>
           <w:lang w:eastAsia="es-ES" w:bidi="ar-SA"/>
         </w:rPr>
-        <w:t>  cblas_</w:t>
-      </w:r>
-      <w:proofErr w:type="gramStart"/>
+        <w:t>  </w:t>
+      </w:r>
+      <w:proofErr w:type="spellStart"/>
+      <w:r>
+        <w:rPr>
+          <w:rFonts w:ascii="Consolas" w:eastAsia="Times New Roman" w:hAnsi="Consolas" w:cs="Times New Roman"/>
+          <w:b/>
+          <w:bCs/>
+          <w:color w:val="2E8B57"/>
+          <w:kern w:val="0"/>
+          <w:sz w:val="18"/>
+          <w:szCs w:val="18"/>
+          <w:bdr w:val="none" w:sz="0" w:space="0" w:color="auto" w:frame="1"/>
+          <w:lang w:eastAsia="es-ES" w:bidi="ar-SA"/>
+        </w:rPr>
+        <w:t>double</w:t>
+      </w:r>
+      <w:proofErr w:type="spellEnd"/>
       <w:r>
         <w:rPr>
           <w:rFonts w:ascii="Consolas" w:eastAsia="Times New Roman" w:hAnsi="Consolas" w:cs="Times New Roman"/>
@@ -2164,9 +3133,9 @@
           <w:bdr w:val="none" w:sz="0" w:space="0" w:color="auto" w:frame="1"/>
           <w:lang w:eastAsia="es-ES" w:bidi="ar-SA"/>
         </w:rPr>
-        <w:t>dgemm(</w:t>
-      </w:r>
-      <w:proofErr w:type="gramEnd"/>
+        <w:t> </w:t>
+      </w:r>
+      <w:proofErr w:type="spellStart"/>
       <w:r>
         <w:rPr>
           <w:rFonts w:ascii="Consolas" w:eastAsia="Times New Roman" w:hAnsi="Consolas" w:cs="Times New Roman"/>
@@ -2177,14 +3146,27 @@
           <w:bdr w:val="none" w:sz="0" w:space="0" w:color="auto" w:frame="1"/>
           <w:lang w:eastAsia="es-ES" w:bidi="ar-SA"/>
         </w:rPr>
-        <w:t>CblasRowMajor, CblasNoTrans, CblasNoTrans, fa, cb, ca, alpha, a, lda, b, ldb, beta, c, ldc);  </w:t>
+        <w:t>alpha</w:t>
+      </w:r>
+      <w:proofErr w:type="spellEnd"/>
+      <w:r>
+        <w:rPr>
+          <w:rFonts w:ascii="Consolas" w:eastAsia="Times New Roman" w:hAnsi="Consolas" w:cs="Times New Roman"/>
+          <w:color w:val="000000"/>
+          <w:kern w:val="0"/>
+          <w:sz w:val="18"/>
+          <w:szCs w:val="18"/>
+          <w:bdr w:val="none" w:sz="0" w:space="0" w:color="auto" w:frame="1"/>
+          <w:lang w:eastAsia="es-ES" w:bidi="ar-SA"/>
+        </w:rPr>
+        <w:t> = -1.0;   </w:t>
       </w:r>
     </w:p>
     <w:p>
       <w:pPr>
         <w:numPr>
           <w:ilvl w:val="0"/>
-          <w:numId w:val="2"/>
+          <w:numId w:val="8"/>
         </w:numPr>
         <w:pBdr>
           <w:left w:val="single" w:sz="18" w:space="0" w:color="6CE26C"/>
@@ -2213,13 +3195,134 @@
           <w:bdr w:val="none" w:sz="0" w:space="0" w:color="auto" w:frame="1"/>
           <w:lang w:eastAsia="es-ES" w:bidi="ar-SA"/>
         </w:rPr>
-        <w:t>}  </w:t>
+        <w:t>  </w:t>
+      </w:r>
+      <w:proofErr w:type="spellStart"/>
+      <w:r>
+        <w:rPr>
+          <w:rFonts w:ascii="Consolas" w:eastAsia="Times New Roman" w:hAnsi="Consolas" w:cs="Times New Roman"/>
+          <w:b/>
+          <w:bCs/>
+          <w:color w:val="2E8B57"/>
+          <w:kern w:val="0"/>
+          <w:sz w:val="18"/>
+          <w:szCs w:val="18"/>
+          <w:bdr w:val="none" w:sz="0" w:space="0" w:color="auto" w:frame="1"/>
+          <w:lang w:eastAsia="es-ES" w:bidi="ar-SA"/>
+        </w:rPr>
+        <w:t>double</w:t>
+      </w:r>
+      <w:proofErr w:type="spellEnd"/>
+      <w:r>
+        <w:rPr>
+          <w:rFonts w:ascii="Consolas" w:eastAsia="Times New Roman" w:hAnsi="Consolas" w:cs="Times New Roman"/>
+          <w:color w:val="000000"/>
+          <w:kern w:val="0"/>
+          <w:sz w:val="18"/>
+          <w:szCs w:val="18"/>
+          <w:bdr w:val="none" w:sz="0" w:space="0" w:color="auto" w:frame="1"/>
+          <w:lang w:eastAsia="es-ES" w:bidi="ar-SA"/>
+        </w:rPr>
+        <w:t> beta = 1.0;  </w:t>
       </w:r>
     </w:p>
     <w:p>
       <w:pPr>
-        <w:ind w:firstLine="284"/>
-      </w:pPr>
+        <w:numPr>
+          <w:ilvl w:val="0"/>
+          <w:numId w:val="8"/>
+        </w:numPr>
+        <w:pBdr>
+          <w:left w:val="single" w:sz="18" w:space="0" w:color="6CE26C"/>
+        </w:pBdr>
+        <w:shd w:val="clear" w:color="auto" w:fill="FFFFFF"/>
+        <w:suppressAutoHyphens w:val="0"/>
+        <w:autoSpaceDN/>
+        <w:spacing w:beforeAutospacing="1" w:afterAutospacing="1" w:line="210" w:lineRule="atLeast"/>
+        <w:textAlignment w:val="auto"/>
+        <w:rPr>
+          <w:rFonts w:ascii="Consolas" w:eastAsia="Times New Roman" w:hAnsi="Consolas" w:cs="Times New Roman"/>
+          <w:color w:val="5C5C5C"/>
+          <w:kern w:val="0"/>
+          <w:sz w:val="18"/>
+          <w:szCs w:val="18"/>
+          <w:lang w:eastAsia="es-ES" w:bidi="ar-SA"/>
+        </w:rPr>
+      </w:pPr>
+      <w:r>
+        <w:rPr>
+          <w:rFonts w:ascii="Consolas" w:eastAsia="Times New Roman" w:hAnsi="Consolas" w:cs="Times New Roman"/>
+          <w:color w:val="000000"/>
+          <w:kern w:val="0"/>
+          <w:sz w:val="18"/>
+          <w:szCs w:val="18"/>
+          <w:bdr w:val="none" w:sz="0" w:space="0" w:color="auto" w:frame="1"/>
+          <w:lang w:eastAsia="es-ES" w:bidi="ar-SA"/>
+        </w:rPr>
+        <w:t>  cblas_</w:t>
+      </w:r>
+      <w:proofErr w:type="gramStart"/>
+      <w:r>
+        <w:rPr>
+          <w:rFonts w:ascii="Consolas" w:eastAsia="Times New Roman" w:hAnsi="Consolas" w:cs="Times New Roman"/>
+          <w:color w:val="000000"/>
+          <w:kern w:val="0"/>
+          <w:sz w:val="18"/>
+          <w:szCs w:val="18"/>
+          <w:bdr w:val="none" w:sz="0" w:space="0" w:color="auto" w:frame="1"/>
+          <w:lang w:eastAsia="es-ES" w:bidi="ar-SA"/>
+        </w:rPr>
+        <w:t>dgemm(</w:t>
+      </w:r>
+      <w:proofErr w:type="gramEnd"/>
+      <w:r>
+        <w:rPr>
+          <w:rFonts w:ascii="Consolas" w:eastAsia="Times New Roman" w:hAnsi="Consolas" w:cs="Times New Roman"/>
+          <w:color w:val="000000"/>
+          <w:kern w:val="0"/>
+          <w:sz w:val="18"/>
+          <w:szCs w:val="18"/>
+          <w:bdr w:val="none" w:sz="0" w:space="0" w:color="auto" w:frame="1"/>
+          <w:lang w:eastAsia="es-ES" w:bidi="ar-SA"/>
+        </w:rPr>
+        <w:t>CblasRowMajor, CblasNoTrans, CblasNoTrans, fa, cb, ca, alpha, a, lda, b, ldb, beta, c, ldc);  </w:t>
+      </w:r>
+    </w:p>
+    <w:p>
+      <w:pPr>
+        <w:numPr>
+          <w:ilvl w:val="0"/>
+          <w:numId w:val="8"/>
+        </w:numPr>
+        <w:pBdr>
+          <w:left w:val="single" w:sz="18" w:space="0" w:color="6CE26C"/>
+        </w:pBdr>
+        <w:shd w:val="clear" w:color="auto" w:fill="F8F8F8"/>
+        <w:suppressAutoHyphens w:val="0"/>
+        <w:autoSpaceDN/>
+        <w:spacing w:beforeAutospacing="1" w:afterAutospacing="1" w:line="210" w:lineRule="atLeast"/>
+        <w:textAlignment w:val="auto"/>
+        <w:rPr>
+          <w:rFonts w:ascii="Consolas" w:eastAsia="Times New Roman" w:hAnsi="Consolas" w:cs="Times New Roman"/>
+          <w:color w:val="5C5C5C"/>
+          <w:kern w:val="0"/>
+          <w:sz w:val="18"/>
+          <w:szCs w:val="18"/>
+          <w:lang w:eastAsia="es-ES" w:bidi="ar-SA"/>
+        </w:rPr>
+      </w:pPr>
+      <w:r>
+        <w:rPr>
+          <w:rFonts w:ascii="Consolas" w:eastAsia="Times New Roman" w:hAnsi="Consolas" w:cs="Times New Roman"/>
+          <w:color w:val="000000"/>
+          <w:kern w:val="0"/>
+          <w:sz w:val="18"/>
+          <w:szCs w:val="18"/>
+          <w:bdr w:val="none" w:sz="0" w:space="0" w:color="auto" w:frame="1"/>
+          <w:lang w:eastAsia="es-ES" w:bidi="ar-SA"/>
+        </w:rPr>
+        <w:t>} </w:t>
+      </w:r>
     </w:p>
     <w:p>
       <w:pPr>
@@ -2365,14 +3468,6 @@
     <w:p>
       <w:pPr>
         <w:ind w:firstLine="284"/>
-        <w:rPr>
-          <w:lang w:val="en-US"/>
-        </w:rPr>
-      </w:pPr>
-    </w:p>
-    <w:p>
-      <w:pPr>
-        <w:ind w:firstLine="284"/>
       </w:pPr>
       <w:r>
         <w:t>Comparamos con la tabla de tiempos</w:t>
@@ -2390,13 +3485,26 @@
         <w:t xml:space="preserve"> </w:t>
       </w:r>
       <w:r>
+        <w:t xml:space="preserve">Todos compilados con </w:t>
+      </w:r>
+      <w:proofErr w:type="spellStart"/>
+      <w:r>
+        <w:t>icc</w:t>
+      </w:r>
+      <w:proofErr w:type="spellEnd"/>
+      <w:r>
+        <w:t xml:space="preserve">. </w:t>
+      </w:r>
+      <w:bookmarkStart w:id="0" w:name="_GoBack"/>
+      <w:bookmarkEnd w:id="0"/>
+      <w:r>
         <w:t>E</w:t>
       </w:r>
       <w:r>
         <w:t xml:space="preserve">jecutado en </w:t>
       </w:r>
       <w:r>
-        <w:t>Saturno</w:t>
+        <w:t>Júpiter</w:t>
       </w:r>
       <w:r>
         <w:t>:</w:t>
@@ -2472,7 +3580,10 @@
               <w:pStyle w:val="TableContents"/>
             </w:pPr>
             <w:r>
-              <w:t>3000</w:t>
+              <w:t>5</w:t>
+            </w:r>
+            <w:r>
+              <w:t>000</w:t>
             </w:r>
           </w:p>
         </w:tc>
@@ -2496,7 +3607,10 @@
               <w:pStyle w:val="TableContents"/>
             </w:pPr>
             <w:r>
-              <w:t>4000</w:t>
+              <w:t>7</w:t>
+            </w:r>
+            <w:r>
+              <w:t>000</w:t>
             </w:r>
           </w:p>
         </w:tc>
@@ -2521,7 +3635,10 @@
               <w:pStyle w:val="TableContents"/>
             </w:pPr>
             <w:r>
-              <w:t>5000</w:t>
+              <w:t>9</w:t>
+            </w:r>
+            <w:r>
+              <w:t>000</w:t>
             </w:r>
           </w:p>
         </w:tc>
@@ -2575,7 +3692,7 @@
               <w:pStyle w:val="TableContents"/>
             </w:pPr>
             <w:r>
-              <w:t>16.080643</w:t>
+              <w:t>61.293587</w:t>
             </w:r>
           </w:p>
         </w:tc>
@@ -2598,7 +3715,7 @@
               <w:pStyle w:val="TableContents"/>
             </w:pPr>
             <w:r>
-              <w:t>35.658542</w:t>
+              <w:t>168.515420</w:t>
             </w:r>
           </w:p>
         </w:tc>
@@ -2622,7 +3739,7 @@
               <w:pStyle w:val="TableContents"/>
             </w:pPr>
             <w:r>
-              <w:t>69.680139</w:t>
+              <w:t>359.437214</w:t>
             </w:r>
           </w:p>
         </w:tc>
@@ -2676,7 +3793,7 @@
               <w:pStyle w:val="TableContents"/>
             </w:pPr>
             <w:r>
-              <w:t>0.950574</w:t>
+              <w:t>6.558937</w:t>
             </w:r>
           </w:p>
         </w:tc>
@@ -2699,7 +3816,7 @@
               <w:pStyle w:val="TableContents"/>
             </w:pPr>
             <w:r>
-              <w:t>2.839391</w:t>
+              <w:t>17.514004</w:t>
             </w:r>
           </w:p>
         </w:tc>
@@ -2723,7 +3840,7 @@
               <w:pStyle w:val="TableContents"/>
             </w:pPr>
             <w:r>
-              <w:t>5.542158</w:t>
+              <w:t>36.840648</w:t>
             </w:r>
           </w:p>
         </w:tc>
@@ -2780,7 +3897,7 @@
               <w:rPr>
                 <w:b/>
               </w:rPr>
-              <w:t>0.457442</w:t>
+              <w:t>5.908207</w:t>
             </w:r>
           </w:p>
         </w:tc>
@@ -2809,7 +3926,7 @@
               <w:rPr>
                 <w:b/>
               </w:rPr>
-              <w:t>0.698254</w:t>
+              <w:t>12.960004</w:t>
             </w:r>
           </w:p>
         </w:tc>
@@ -2839,7 +3956,7 @@
               <w:rPr>
                 <w:b/>
               </w:rPr>
-              <w:t>1.273222</w:t>
+              <w:t>27.409984</w:t>
             </w:r>
           </w:p>
         </w:tc>
@@ -2851,50 +3968,13 @@
         <w:ind w:firstLine="284"/>
       </w:pPr>
       <w:r>
-        <w:t xml:space="preserve">En otra ejecución incluimos la línea </w:t>
-      </w:r>
-      <w:proofErr w:type="spellStart"/>
-      <w:r>
-        <w:rPr>
-          <w:rFonts w:asciiTheme="majorHAnsi" w:hAnsiTheme="majorHAnsi" w:cstheme="majorHAnsi"/>
-        </w:rPr>
-        <w:t>mkl_set_num_</w:t>
-      </w:r>
-      <w:proofErr w:type="gramStart"/>
-      <w:r>
-        <w:rPr>
-          <w:rFonts w:asciiTheme="majorHAnsi" w:hAnsiTheme="majorHAnsi" w:cstheme="majorHAnsi"/>
-        </w:rPr>
-        <w:t>threads</w:t>
-      </w:r>
-      <w:proofErr w:type="spellEnd"/>
-      <w:r>
-        <w:rPr>
-          <w:rFonts w:asciiTheme="majorHAnsi" w:hAnsiTheme="majorHAnsi" w:cstheme="majorHAnsi"/>
-        </w:rPr>
-        <w:t>(</w:t>
-      </w:r>
-      <w:proofErr w:type="gramEnd"/>
-      <w:r>
-        <w:rPr>
-          <w:rFonts w:asciiTheme="majorHAnsi" w:hAnsiTheme="majorHAnsi" w:cstheme="majorHAnsi"/>
-        </w:rPr>
-        <w:t>1);</w:t>
-      </w:r>
-      <w:r>
-        <w:t xml:space="preserve"> para asegurar que no se utiliza paralelización, y se obtienen tiempos acordes a los de la tabla.</w:t>
-      </w:r>
-      <w:r>
-        <w:t xml:space="preserve"> </w:t>
-      </w:r>
-      <w:r>
-        <w:t xml:space="preserve">Por tanto, vemos que en el algoritmo de la LU por bloques la mayor parte de los cálculos se emplean en la multiplicación de matrices, y al utilizar la multiplicación de MKL, con la gran mejora que veíamos en el ejercicio 1, en este caso se vuelve a mejorar los tiempos notablemente. Y si comparamos con la </w:t>
-      </w:r>
-      <w:r>
-        <w:t>descomposición LU de MKL hay una mejora de más de 50 veces más rápido respecto a la versión LU por bloques.</w:t>
+        <w:lastRenderedPageBreak/>
+        <w:t xml:space="preserve">Vemos cómo el mayor tiempo de cómputo en la LU por bloques es la multiplicación de matrices. En la versión LU en que se utiliza MKL para las multiplicaciones, vemos una mejora de ~10 veces en el tiempo respecto a la versión de referencia. Esto concuerda con </w:t>
+      </w:r>
+      <w:r>
+        <w:t>la gran mejora que obteníamos en el ejercicio anterior al usar MKL. Y al usar la versión de MKL de la LU de LAPACK mejoramos a la LU por bloques en varios segundos.</w:t>
       </w:r>
     </w:p>
-    <w:p/>
     <w:p/>
     <w:p>
       <w:pPr>
@@ -3111,10 +4191,7 @@
         </w:numPr>
       </w:pPr>
       <w:r>
-        <w:t xml:space="preserve">LU de LAPACK MKL </w:t>
-      </w:r>
-      <w:r>
-        <w:t xml:space="preserve">en </w:t>
+        <w:t xml:space="preserve">LU de LAPACK MKL en </w:t>
       </w:r>
       <w:proofErr w:type="spellStart"/>
       <w:r>
@@ -3129,8 +4206,6 @@
       <w:pPr>
         <w:ind w:firstLine="284"/>
       </w:pPr>
-      <w:bookmarkStart w:id="0" w:name="_GoBack"/>
-      <w:bookmarkEnd w:id="0"/>
     </w:p>
     <w:p>
       <w:pPr>
@@ -3427,6 +4502,232 @@
     </w:lvl>
   </w:abstractNum>
   <w:abstractNum w:abstractNumId="1" w15:restartNumberingAfterBreak="0">
+    <w:nsid w:val="14675C6A"/>
+    <w:multiLevelType w:val="multilevel"/>
+    <w:tmpl w:val="4E24245A"/>
+    <w:lvl w:ilvl="0">
+      <w:start w:val="1"/>
+      <w:numFmt w:val="decimal"/>
+      <w:lvlText w:val="%1."/>
+      <w:lvlJc w:val="left"/>
+      <w:pPr>
+        <w:tabs>
+          <w:tab w:val="num" w:pos="720"/>
+        </w:tabs>
+        <w:ind w:left="720" w:hanging="360"/>
+      </w:pPr>
+    </w:lvl>
+    <w:lvl w:ilvl="1" w:tentative="1">
+      <w:start w:val="1"/>
+      <w:numFmt w:val="decimal"/>
+      <w:lvlText w:val="%2."/>
+      <w:lvlJc w:val="left"/>
+      <w:pPr>
+        <w:tabs>
+          <w:tab w:val="num" w:pos="1440"/>
+        </w:tabs>
+        <w:ind w:left="1440" w:hanging="360"/>
+      </w:pPr>
+    </w:lvl>
+    <w:lvl w:ilvl="2" w:tentative="1">
+      <w:start w:val="1"/>
+      <w:numFmt w:val="decimal"/>
+      <w:lvlText w:val="%3."/>
+      <w:lvlJc w:val="left"/>
+      <w:pPr>
+        <w:tabs>
+          <w:tab w:val="num" w:pos="2160"/>
+        </w:tabs>
+        <w:ind w:left="2160" w:hanging="360"/>
+      </w:pPr>
+    </w:lvl>
+    <w:lvl w:ilvl="3" w:tentative="1">
+      <w:start w:val="1"/>
+      <w:numFmt w:val="decimal"/>
+      <w:lvlText w:val="%4."/>
+      <w:lvlJc w:val="left"/>
+      <w:pPr>
+        <w:tabs>
+          <w:tab w:val="num" w:pos="2880"/>
+        </w:tabs>
+        <w:ind w:left="2880" w:hanging="360"/>
+      </w:pPr>
+    </w:lvl>
+    <w:lvl w:ilvl="4" w:tentative="1">
+      <w:start w:val="1"/>
+      <w:numFmt w:val="decimal"/>
+      <w:lvlText w:val="%5."/>
+      <w:lvlJc w:val="left"/>
+      <w:pPr>
+        <w:tabs>
+          <w:tab w:val="num" w:pos="3600"/>
+        </w:tabs>
+        <w:ind w:left="3600" w:hanging="360"/>
+      </w:pPr>
+    </w:lvl>
+    <w:lvl w:ilvl="5" w:tentative="1">
+      <w:start w:val="1"/>
+      <w:numFmt w:val="decimal"/>
+      <w:lvlText w:val="%6."/>
+      <w:lvlJc w:val="left"/>
+      <w:pPr>
+        <w:tabs>
+          <w:tab w:val="num" w:pos="4320"/>
+        </w:tabs>
+        <w:ind w:left="4320" w:hanging="360"/>
+      </w:pPr>
+    </w:lvl>
+    <w:lvl w:ilvl="6" w:tentative="1">
+      <w:start w:val="1"/>
+      <w:numFmt w:val="decimal"/>
+      <w:lvlText w:val="%7."/>
+      <w:lvlJc w:val="left"/>
+      <w:pPr>
+        <w:tabs>
+          <w:tab w:val="num" w:pos="5040"/>
+        </w:tabs>
+        <w:ind w:left="5040" w:hanging="360"/>
+      </w:pPr>
+    </w:lvl>
+    <w:lvl w:ilvl="7" w:tentative="1">
+      <w:start w:val="1"/>
+      <w:numFmt w:val="decimal"/>
+      <w:lvlText w:val="%8."/>
+      <w:lvlJc w:val="left"/>
+      <w:pPr>
+        <w:tabs>
+          <w:tab w:val="num" w:pos="5760"/>
+        </w:tabs>
+        <w:ind w:left="5760" w:hanging="360"/>
+      </w:pPr>
+    </w:lvl>
+    <w:lvl w:ilvl="8" w:tentative="1">
+      <w:start w:val="1"/>
+      <w:numFmt w:val="decimal"/>
+      <w:lvlText w:val="%9."/>
+      <w:lvlJc w:val="left"/>
+      <w:pPr>
+        <w:tabs>
+          <w:tab w:val="num" w:pos="6480"/>
+        </w:tabs>
+        <w:ind w:left="6480" w:hanging="360"/>
+      </w:pPr>
+    </w:lvl>
+  </w:abstractNum>
+  <w:abstractNum w:abstractNumId="2" w15:restartNumberingAfterBreak="0">
+    <w:nsid w:val="160156A2"/>
+    <w:multiLevelType w:val="multilevel"/>
+    <w:tmpl w:val="89F4E252"/>
+    <w:lvl w:ilvl="0">
+      <w:start w:val="1"/>
+      <w:numFmt w:val="decimal"/>
+      <w:lvlText w:val="%1."/>
+      <w:lvlJc w:val="left"/>
+      <w:pPr>
+        <w:tabs>
+          <w:tab w:val="num" w:pos="720"/>
+        </w:tabs>
+        <w:ind w:left="720" w:hanging="360"/>
+      </w:pPr>
+    </w:lvl>
+    <w:lvl w:ilvl="1" w:tentative="1">
+      <w:start w:val="1"/>
+      <w:numFmt w:val="decimal"/>
+      <w:lvlText w:val="%2."/>
+      <w:lvlJc w:val="left"/>
+      <w:pPr>
+        <w:tabs>
+          <w:tab w:val="num" w:pos="1440"/>
+        </w:tabs>
+        <w:ind w:left="1440" w:hanging="360"/>
+      </w:pPr>
+    </w:lvl>
+    <w:lvl w:ilvl="2" w:tentative="1">
+      <w:start w:val="1"/>
+      <w:numFmt w:val="decimal"/>
+      <w:lvlText w:val="%3."/>
+      <w:lvlJc w:val="left"/>
+      <w:pPr>
+        <w:tabs>
+          <w:tab w:val="num" w:pos="2160"/>
+        </w:tabs>
+        <w:ind w:left="2160" w:hanging="360"/>
+      </w:pPr>
+    </w:lvl>
+    <w:lvl w:ilvl="3" w:tentative="1">
+      <w:start w:val="1"/>
+      <w:numFmt w:val="decimal"/>
+      <w:lvlText w:val="%4."/>
+      <w:lvlJc w:val="left"/>
+      <w:pPr>
+        <w:tabs>
+          <w:tab w:val="num" w:pos="2880"/>
+        </w:tabs>
+        <w:ind w:left="2880" w:hanging="360"/>
+      </w:pPr>
+    </w:lvl>
+    <w:lvl w:ilvl="4" w:tentative="1">
+      <w:start w:val="1"/>
+      <w:numFmt w:val="decimal"/>
+      <w:lvlText w:val="%5."/>
+      <w:lvlJc w:val="left"/>
+      <w:pPr>
+        <w:tabs>
+          <w:tab w:val="num" w:pos="3600"/>
+        </w:tabs>
+        <w:ind w:left="3600" w:hanging="360"/>
+      </w:pPr>
+    </w:lvl>
+    <w:lvl w:ilvl="5" w:tentative="1">
+      <w:start w:val="1"/>
+      <w:numFmt w:val="decimal"/>
+      <w:lvlText w:val="%6."/>
+      <w:lvlJc w:val="left"/>
+      <w:pPr>
+        <w:tabs>
+          <w:tab w:val="num" w:pos="4320"/>
+        </w:tabs>
+        <w:ind w:left="4320" w:hanging="360"/>
+      </w:pPr>
+    </w:lvl>
+    <w:lvl w:ilvl="6" w:tentative="1">
+      <w:start w:val="1"/>
+      <w:numFmt w:val="decimal"/>
+      <w:lvlText w:val="%7."/>
+      <w:lvlJc w:val="left"/>
+      <w:pPr>
+        <w:tabs>
+          <w:tab w:val="num" w:pos="5040"/>
+        </w:tabs>
+        <w:ind w:left="5040" w:hanging="360"/>
+      </w:pPr>
+    </w:lvl>
+    <w:lvl w:ilvl="7" w:tentative="1">
+      <w:start w:val="1"/>
+      <w:numFmt w:val="decimal"/>
+      <w:lvlText w:val="%8."/>
+      <w:lvlJc w:val="left"/>
+      <w:pPr>
+        <w:tabs>
+          <w:tab w:val="num" w:pos="5760"/>
+        </w:tabs>
+        <w:ind w:left="5760" w:hanging="360"/>
+      </w:pPr>
+    </w:lvl>
+    <w:lvl w:ilvl="8" w:tentative="1">
+      <w:start w:val="1"/>
+      <w:numFmt w:val="decimal"/>
+      <w:lvlText w:val="%9."/>
+      <w:lvlJc w:val="left"/>
+      <w:pPr>
+        <w:tabs>
+          <w:tab w:val="num" w:pos="6480"/>
+        </w:tabs>
+        <w:ind w:left="6480" w:hanging="360"/>
+      </w:pPr>
+    </w:lvl>
+  </w:abstractNum>
+  <w:abstractNum w:abstractNumId="3" w15:restartNumberingAfterBreak="0">
     <w:nsid w:val="3A3B35D5"/>
     <w:multiLevelType w:val="multilevel"/>
     <w:tmpl w:val="E078F3BE"/>
@@ -3539,7 +4840,7 @@
       </w:pPr>
     </w:lvl>
   </w:abstractNum>
-  <w:abstractNum w:abstractNumId="2" w15:restartNumberingAfterBreak="0">
+  <w:abstractNum w:abstractNumId="4" w15:restartNumberingAfterBreak="0">
     <w:nsid w:val="4ED6314E"/>
     <w:multiLevelType w:val="multilevel"/>
     <w:tmpl w:val="710C4BB8"/>
@@ -3652,7 +4953,120 @@
       </w:pPr>
     </w:lvl>
   </w:abstractNum>
-  <w:abstractNum w:abstractNumId="3" w15:restartNumberingAfterBreak="0">
+  <w:abstractNum w:abstractNumId="5" w15:restartNumberingAfterBreak="0">
+    <w:nsid w:val="53F93E74"/>
+    <w:multiLevelType w:val="multilevel"/>
+    <w:tmpl w:val="6D34C836"/>
+    <w:lvl w:ilvl="0">
+      <w:start w:val="1"/>
+      <w:numFmt w:val="decimal"/>
+      <w:lvlText w:val="%1."/>
+      <w:lvlJc w:val="left"/>
+      <w:pPr>
+        <w:tabs>
+          <w:tab w:val="num" w:pos="720"/>
+        </w:tabs>
+        <w:ind w:left="720" w:hanging="360"/>
+      </w:pPr>
+    </w:lvl>
+    <w:lvl w:ilvl="1" w:tentative="1">
+      <w:start w:val="1"/>
+      <w:numFmt w:val="decimal"/>
+      <w:lvlText w:val="%2."/>
+      <w:lvlJc w:val="left"/>
+      <w:pPr>
+        <w:tabs>
+          <w:tab w:val="num" w:pos="1440"/>
+        </w:tabs>
+        <w:ind w:left="1440" w:hanging="360"/>
+      </w:pPr>
+    </w:lvl>
+    <w:lvl w:ilvl="2" w:tentative="1">
+      <w:start w:val="1"/>
+      <w:numFmt w:val="decimal"/>
+      <w:lvlText w:val="%3."/>
+      <w:lvlJc w:val="left"/>
+      <w:pPr>
+        <w:tabs>
+          <w:tab w:val="num" w:pos="2160"/>
+        </w:tabs>
+        <w:ind w:left="2160" w:hanging="360"/>
+      </w:pPr>
+    </w:lvl>
+    <w:lvl w:ilvl="3" w:tentative="1">
+      <w:start w:val="1"/>
+      <w:numFmt w:val="decimal"/>
+      <w:lvlText w:val="%4."/>
+      <w:lvlJc w:val="left"/>
+      <w:pPr>
+        <w:tabs>
+          <w:tab w:val="num" w:pos="2880"/>
+        </w:tabs>
+        <w:ind w:left="2880" w:hanging="360"/>
+      </w:pPr>
+    </w:lvl>
+    <w:lvl w:ilvl="4" w:tentative="1">
+      <w:start w:val="1"/>
+      <w:numFmt w:val="decimal"/>
+      <w:lvlText w:val="%5."/>
+      <w:lvlJc w:val="left"/>
+      <w:pPr>
+        <w:tabs>
+          <w:tab w:val="num" w:pos="3600"/>
+        </w:tabs>
+        <w:ind w:left="3600" w:hanging="360"/>
+      </w:pPr>
+    </w:lvl>
+    <w:lvl w:ilvl="5" w:tentative="1">
+      <w:start w:val="1"/>
+      <w:numFmt w:val="decimal"/>
+      <w:lvlText w:val="%6."/>
+      <w:lvlJc w:val="left"/>
+      <w:pPr>
+        <w:tabs>
+          <w:tab w:val="num" w:pos="4320"/>
+        </w:tabs>
+        <w:ind w:left="4320" w:hanging="360"/>
+      </w:pPr>
+    </w:lvl>
+    <w:lvl w:ilvl="6" w:tentative="1">
+      <w:start w:val="1"/>
+      <w:numFmt w:val="decimal"/>
+      <w:lvlText w:val="%7."/>
+      <w:lvlJc w:val="left"/>
+      <w:pPr>
+        <w:tabs>
+          <w:tab w:val="num" w:pos="5040"/>
+        </w:tabs>
+        <w:ind w:left="5040" w:hanging="360"/>
+      </w:pPr>
+    </w:lvl>
+    <w:lvl w:ilvl="7" w:tentative="1">
+      <w:start w:val="1"/>
+      <w:numFmt w:val="decimal"/>
+      <w:lvlText w:val="%8."/>
+      <w:lvlJc w:val="left"/>
+      <w:pPr>
+        <w:tabs>
+          <w:tab w:val="num" w:pos="5760"/>
+        </w:tabs>
+        <w:ind w:left="5760" w:hanging="360"/>
+      </w:pPr>
+    </w:lvl>
+    <w:lvl w:ilvl="8" w:tentative="1">
+      <w:start w:val="1"/>
+      <w:numFmt w:val="decimal"/>
+      <w:lvlText w:val="%9."/>
+      <w:lvlJc w:val="left"/>
+      <w:pPr>
+        <w:tabs>
+          <w:tab w:val="num" w:pos="6480"/>
+        </w:tabs>
+        <w:ind w:left="6480" w:hanging="360"/>
+      </w:pPr>
+    </w:lvl>
+  </w:abstractNum>
+  <w:abstractNum w:abstractNumId="6" w15:restartNumberingAfterBreak="0">
     <w:nsid w:val="64961930"/>
     <w:multiLevelType w:val="multilevel"/>
     <w:tmpl w:val="FE803EF6"/>
@@ -3765,17 +5179,142 @@
       </w:pPr>
     </w:lvl>
   </w:abstractNum>
+  <w:abstractNum w:abstractNumId="7" w15:restartNumberingAfterBreak="0">
+    <w:nsid w:val="711507BA"/>
+    <w:multiLevelType w:val="multilevel"/>
+    <w:tmpl w:val="47864332"/>
+    <w:lvl w:ilvl="0">
+      <w:start w:val="1"/>
+      <w:numFmt w:val="decimal"/>
+      <w:lvlText w:val="%1."/>
+      <w:lvlJc w:val="left"/>
+      <w:pPr>
+        <w:tabs>
+          <w:tab w:val="num" w:pos="720"/>
+        </w:tabs>
+        <w:ind w:left="720" w:hanging="360"/>
+      </w:pPr>
+    </w:lvl>
+    <w:lvl w:ilvl="1" w:tentative="1">
+      <w:start w:val="1"/>
+      <w:numFmt w:val="decimal"/>
+      <w:lvlText w:val="%2."/>
+      <w:lvlJc w:val="left"/>
+      <w:pPr>
+        <w:tabs>
+          <w:tab w:val="num" w:pos="1440"/>
+        </w:tabs>
+        <w:ind w:left="1440" w:hanging="360"/>
+      </w:pPr>
+    </w:lvl>
+    <w:lvl w:ilvl="2" w:tentative="1">
+      <w:start w:val="1"/>
+      <w:numFmt w:val="decimal"/>
+      <w:lvlText w:val="%3."/>
+      <w:lvlJc w:val="left"/>
+      <w:pPr>
+        <w:tabs>
+          <w:tab w:val="num" w:pos="2160"/>
+        </w:tabs>
+        <w:ind w:left="2160" w:hanging="360"/>
+      </w:pPr>
+    </w:lvl>
+    <w:lvl w:ilvl="3" w:tentative="1">
+      <w:start w:val="1"/>
+      <w:numFmt w:val="decimal"/>
+      <w:lvlText w:val="%4."/>
+      <w:lvlJc w:val="left"/>
+      <w:pPr>
+        <w:tabs>
+          <w:tab w:val="num" w:pos="2880"/>
+        </w:tabs>
+        <w:ind w:left="2880" w:hanging="360"/>
+      </w:pPr>
+    </w:lvl>
+    <w:lvl w:ilvl="4" w:tentative="1">
+      <w:start w:val="1"/>
+      <w:numFmt w:val="decimal"/>
+      <w:lvlText w:val="%5."/>
+      <w:lvlJc w:val="left"/>
+      <w:pPr>
+        <w:tabs>
+          <w:tab w:val="num" w:pos="3600"/>
+        </w:tabs>
+        <w:ind w:left="3600" w:hanging="360"/>
+      </w:pPr>
+    </w:lvl>
+    <w:lvl w:ilvl="5" w:tentative="1">
+      <w:start w:val="1"/>
+      <w:numFmt w:val="decimal"/>
+      <w:lvlText w:val="%6."/>
+      <w:lvlJc w:val="left"/>
+      <w:pPr>
+        <w:tabs>
+          <w:tab w:val="num" w:pos="4320"/>
+        </w:tabs>
+        <w:ind w:left="4320" w:hanging="360"/>
+      </w:pPr>
+    </w:lvl>
+    <w:lvl w:ilvl="6" w:tentative="1">
+      <w:start w:val="1"/>
+      <w:numFmt w:val="decimal"/>
+      <w:lvlText w:val="%7."/>
+      <w:lvlJc w:val="left"/>
+      <w:pPr>
+        <w:tabs>
+          <w:tab w:val="num" w:pos="5040"/>
+        </w:tabs>
+        <w:ind w:left="5040" w:hanging="360"/>
+      </w:pPr>
+    </w:lvl>
+    <w:lvl w:ilvl="7" w:tentative="1">
+      <w:start w:val="1"/>
+      <w:numFmt w:val="decimal"/>
+      <w:lvlText w:val="%8."/>
+      <w:lvlJc w:val="left"/>
+      <w:pPr>
+        <w:tabs>
+          <w:tab w:val="num" w:pos="5760"/>
+        </w:tabs>
+        <w:ind w:left="5760" w:hanging="360"/>
+      </w:pPr>
+    </w:lvl>
+    <w:lvl w:ilvl="8" w:tentative="1">
+      <w:start w:val="1"/>
+      <w:numFmt w:val="decimal"/>
+      <w:lvlText w:val="%9."/>
+      <w:lvlJc w:val="left"/>
+      <w:pPr>
+        <w:tabs>
+          <w:tab w:val="num" w:pos="6480"/>
+        </w:tabs>
+        <w:ind w:left="6480" w:hanging="360"/>
+      </w:pPr>
+    </w:lvl>
+  </w:abstractNum>
   <w:num w:numId="1">
-    <w:abstractNumId w:val="3"/>
+    <w:abstractNumId w:val="6"/>
   </w:num>
   <w:num w:numId="2">
-    <w:abstractNumId w:val="2"/>
+    <w:abstractNumId w:val="4"/>
   </w:num>
   <w:num w:numId="3">
-    <w:abstractNumId w:val="1"/>
+    <w:abstractNumId w:val="3"/>
   </w:num>
   <w:num w:numId="4">
     <w:abstractNumId w:val="0"/>
+  </w:num>
+  <w:num w:numId="5">
+    <w:abstractNumId w:val="2"/>
+  </w:num>
+  <w:num w:numId="6">
+    <w:abstractNumId w:val="7"/>
+  </w:num>
+  <w:num w:numId="7">
+    <w:abstractNumId w:val="1"/>
+  </w:num>
+  <w:num w:numId="8">
+    <w:abstractNumId w:val="5"/>
   </w:num>
 </w:numbering>
 </file>

</xml_diff>

<commit_message>
3 - datos en tablas
</commit_message>
<xml_diff>
--- a/MKL/PPCAP - Jose Luis Canovas - Librerias.docx
+++ b/MKL/PPCAP - Jose Luis Canovas - Librerias.docx
@@ -3495,8 +3495,6 @@
       <w:r>
         <w:t xml:space="preserve">. </w:t>
       </w:r>
-      <w:bookmarkStart w:id="0" w:name="_GoBack"/>
-      <w:bookmarkEnd w:id="0"/>
       <w:r>
         <w:t>E</w:t>
       </w:r>
@@ -4220,6 +4218,24 @@
         <w:ind w:firstLine="284"/>
       </w:pPr>
     </w:p>
+    <w:p>
+      <w:pPr>
+        <w:ind w:firstLine="284"/>
+      </w:pPr>
+      <w:r>
+        <w:t xml:space="preserve">LU bloques + MKL + </w:t>
+      </w:r>
+      <w:proofErr w:type="spellStart"/>
+      <w:r>
+        <w:t>OpenMP</w:t>
+      </w:r>
+      <w:proofErr w:type="spellEnd"/>
+    </w:p>
+    <w:p>
+      <w:pPr>
+        <w:ind w:firstLine="284"/>
+      </w:pPr>
+    </w:p>
     <w:tbl>
       <w:tblPr>
         <w:tblStyle w:val="Tablaconcuadrcula"/>
@@ -4237,25 +4253,41 @@
           <w:tcPr>
             <w:tcW w:w="2478" w:type="dxa"/>
           </w:tcPr>
-          <w:p/>
+          <w:p>
+            <w:r>
+              <w:t>N=</w:t>
+            </w:r>
+          </w:p>
         </w:tc>
         <w:tc>
           <w:tcPr>
             <w:tcW w:w="2478" w:type="dxa"/>
           </w:tcPr>
-          <w:p/>
+          <w:p>
+            <w:r>
+              <w:t>7000</w:t>
+            </w:r>
+          </w:p>
         </w:tc>
         <w:tc>
           <w:tcPr>
             <w:tcW w:w="2478" w:type="dxa"/>
           </w:tcPr>
-          <w:p/>
+          <w:p>
+            <w:r>
+              <w:t>9000</w:t>
+            </w:r>
+          </w:p>
         </w:tc>
         <w:tc>
           <w:tcPr>
             <w:tcW w:w="2479" w:type="dxa"/>
           </w:tcPr>
-          <w:p/>
+          <w:p>
+            <w:r>
+              <w:t>11000</w:t>
+            </w:r>
+          </w:p>
         </w:tc>
       </w:tr>
       <w:tr>
@@ -4263,25 +4295,41 @@
           <w:tcPr>
             <w:tcW w:w="2478" w:type="dxa"/>
           </w:tcPr>
-          <w:p/>
+          <w:p>
+            <w:r>
+              <w:t>Bloque 10</w:t>
+            </w:r>
+          </w:p>
         </w:tc>
         <w:tc>
           <w:tcPr>
             <w:tcW w:w="2478" w:type="dxa"/>
           </w:tcPr>
-          <w:p/>
+          <w:p>
+            <w:r>
+              <w:t>14.670943</w:t>
+            </w:r>
+          </w:p>
         </w:tc>
         <w:tc>
           <w:tcPr>
             <w:tcW w:w="2478" w:type="dxa"/>
           </w:tcPr>
-          <w:p/>
+          <w:p>
+            <w:r>
+              <w:t xml:space="preserve"> 31.056077</w:t>
+            </w:r>
+          </w:p>
         </w:tc>
         <w:tc>
           <w:tcPr>
             <w:tcW w:w="2479" w:type="dxa"/>
           </w:tcPr>
-          <w:p/>
+          <w:p>
+            <w:r>
+              <w:t xml:space="preserve"> 55.859629</w:t>
+            </w:r>
+          </w:p>
         </w:tc>
       </w:tr>
       <w:tr>
@@ -4289,25 +4337,44 @@
           <w:tcPr>
             <w:tcW w:w="2478" w:type="dxa"/>
           </w:tcPr>
-          <w:p/>
+          <w:p>
+            <w:r>
+              <w:t>Bloque</w:t>
+            </w:r>
+            <w:r>
+              <w:t xml:space="preserve"> 50</w:t>
+            </w:r>
+          </w:p>
         </w:tc>
         <w:tc>
           <w:tcPr>
             <w:tcW w:w="2478" w:type="dxa"/>
           </w:tcPr>
-          <w:p/>
+          <w:p>
+            <w:r>
+              <w:t xml:space="preserve"> 4.711536</w:t>
+            </w:r>
+          </w:p>
         </w:tc>
         <w:tc>
           <w:tcPr>
             <w:tcW w:w="2478" w:type="dxa"/>
           </w:tcPr>
-          <w:p/>
+          <w:p>
+            <w:r>
+              <w:t xml:space="preserve"> 9.719458</w:t>
+            </w:r>
+          </w:p>
         </w:tc>
         <w:tc>
           <w:tcPr>
             <w:tcW w:w="2479" w:type="dxa"/>
           </w:tcPr>
-          <w:p/>
+          <w:p>
+            <w:r>
+              <w:t xml:space="preserve"> 17.473662</w:t>
+            </w:r>
+          </w:p>
         </w:tc>
       </w:tr>
       <w:tr>
@@ -4315,25 +4382,68 @@
           <w:tcPr>
             <w:tcW w:w="2478" w:type="dxa"/>
           </w:tcPr>
-          <w:p/>
+          <w:p>
+            <w:r>
+              <w:t>Bloque</w:t>
+            </w:r>
+            <w:r>
+              <w:t xml:space="preserve"> 100</w:t>
+            </w:r>
+          </w:p>
         </w:tc>
         <w:tc>
           <w:tcPr>
             <w:tcW w:w="2478" w:type="dxa"/>
           </w:tcPr>
-          <w:p/>
+          <w:p>
+            <w:pPr>
+              <w:rPr>
+                <w:b/>
+              </w:rPr>
+            </w:pPr>
+            <w:r>
+              <w:rPr>
+                <w:b/>
+              </w:rPr>
+              <w:t xml:space="preserve"> 4.381563</w:t>
+            </w:r>
+          </w:p>
         </w:tc>
         <w:tc>
           <w:tcPr>
             <w:tcW w:w="2478" w:type="dxa"/>
           </w:tcPr>
-          <w:p/>
+          <w:p>
+            <w:pPr>
+              <w:rPr>
+                <w:b/>
+              </w:rPr>
+            </w:pPr>
+            <w:r>
+              <w:rPr>
+                <w:b/>
+              </w:rPr>
+              <w:t xml:space="preserve"> 8.967805</w:t>
+            </w:r>
+          </w:p>
         </w:tc>
         <w:tc>
           <w:tcPr>
             <w:tcW w:w="2479" w:type="dxa"/>
           </w:tcPr>
-          <w:p/>
+          <w:p>
+            <w:pPr>
+              <w:rPr>
+                <w:b/>
+              </w:rPr>
+            </w:pPr>
+            <w:r>
+              <w:rPr>
+                <w:b/>
+              </w:rPr>
+              <w:t xml:space="preserve"> 16.121736</w:t>
+            </w:r>
+          </w:p>
         </w:tc>
       </w:tr>
       <w:tr>
@@ -4341,28 +4451,365 @@
           <w:tcPr>
             <w:tcW w:w="2478" w:type="dxa"/>
           </w:tcPr>
-          <w:p/>
+          <w:p>
+            <w:r>
+              <w:t>Bloque</w:t>
+            </w:r>
+            <w:r>
+              <w:t xml:space="preserve"> 150</w:t>
+            </w:r>
+          </w:p>
         </w:tc>
         <w:tc>
           <w:tcPr>
             <w:tcW w:w="2478" w:type="dxa"/>
           </w:tcPr>
-          <w:p/>
+          <w:p>
+            <w:r>
+              <w:t xml:space="preserve"> 4.565176</w:t>
+            </w:r>
+          </w:p>
         </w:tc>
         <w:tc>
           <w:tcPr>
             <w:tcW w:w="2478" w:type="dxa"/>
           </w:tcPr>
-          <w:p/>
+          <w:p>
+            <w:r>
+              <w:t xml:space="preserve"> 9.211762</w:t>
+            </w:r>
+          </w:p>
         </w:tc>
         <w:tc>
           <w:tcPr>
             <w:tcW w:w="2479" w:type="dxa"/>
           </w:tcPr>
-          <w:p/>
+          <w:p>
+            <w:r>
+              <w:t xml:space="preserve"> 16.331938</w:t>
+            </w:r>
+          </w:p>
+        </w:tc>
+      </w:tr>
+      <w:tr>
+        <w:tc>
+          <w:tcPr>
+            <w:tcW w:w="2478" w:type="dxa"/>
+          </w:tcPr>
+          <w:p>
+            <w:r>
+              <w:t>Bloque</w:t>
+            </w:r>
+            <w:r>
+              <w:t xml:space="preserve"> 200</w:t>
+            </w:r>
+          </w:p>
+        </w:tc>
+        <w:tc>
+          <w:tcPr>
+            <w:tcW w:w="2478" w:type="dxa"/>
+          </w:tcPr>
+          <w:p>
+            <w:r>
+              <w:t xml:space="preserve"> 4.580018</w:t>
+            </w:r>
+          </w:p>
+        </w:tc>
+        <w:tc>
+          <w:tcPr>
+            <w:tcW w:w="2478" w:type="dxa"/>
+          </w:tcPr>
+          <w:p>
+            <w:r>
+              <w:t xml:space="preserve"> 9.279753</w:t>
+            </w:r>
+          </w:p>
+        </w:tc>
+        <w:tc>
+          <w:tcPr>
+            <w:tcW w:w="2479" w:type="dxa"/>
+          </w:tcPr>
+          <w:p>
+            <w:r>
+              <w:t xml:space="preserve"> 16.334551</w:t>
+            </w:r>
+          </w:p>
+        </w:tc>
+      </w:tr>
+      <w:tr>
+        <w:tc>
+          <w:tcPr>
+            <w:tcW w:w="2478" w:type="dxa"/>
+          </w:tcPr>
+          <w:p>
+            <w:r>
+              <w:t>Bloque</w:t>
+            </w:r>
+            <w:r>
+              <w:t xml:space="preserve"> 250</w:t>
+            </w:r>
+          </w:p>
+        </w:tc>
+        <w:tc>
+          <w:tcPr>
+            <w:tcW w:w="2478" w:type="dxa"/>
+          </w:tcPr>
+          <w:p>
+            <w:r>
+              <w:t xml:space="preserve"> 4.804477</w:t>
+            </w:r>
+          </w:p>
+        </w:tc>
+        <w:tc>
+          <w:tcPr>
+            <w:tcW w:w="2478" w:type="dxa"/>
+          </w:tcPr>
+          <w:p>
+            <w:r>
+              <w:t xml:space="preserve"> 9.558276</w:t>
+            </w:r>
+          </w:p>
+        </w:tc>
+        <w:tc>
+          <w:tcPr>
+            <w:tcW w:w="2479" w:type="dxa"/>
+          </w:tcPr>
+          <w:p>
+            <w:r>
+              <w:t xml:space="preserve"> 16.809873</w:t>
+            </w:r>
+          </w:p>
         </w:tc>
       </w:tr>
     </w:tbl>
+    <w:p>
+      <w:pPr>
+        <w:ind w:firstLine="284"/>
+      </w:pPr>
+    </w:p>
+    <w:p>
+      <w:pPr>
+        <w:ind w:firstLine="284"/>
+      </w:pPr>
+      <w:bookmarkStart w:id="0" w:name="_GoBack"/>
+      <w:bookmarkEnd w:id="0"/>
+    </w:p>
+    <w:p>
+      <w:pPr>
+        <w:ind w:firstLine="284"/>
+      </w:pPr>
+      <w:r>
+        <w:t>LU MKL 24 hilos (Saturno):</w:t>
+      </w:r>
+    </w:p>
+    <w:tbl>
+      <w:tblPr>
+        <w:tblStyle w:val="Tablaconcuadrcula"/>
+        <w:tblW w:w="0" w:type="auto"/>
+        <w:tblLook w:val="04A0" w:firstRow="1" w:lastRow="0" w:firstColumn="1" w:lastColumn="0" w:noHBand="0" w:noVBand="1"/>
+      </w:tblPr>
+      <w:tblGrid>
+        <w:gridCol w:w="3304"/>
+        <w:gridCol w:w="3304"/>
+        <w:gridCol w:w="3305"/>
+      </w:tblGrid>
+      <w:tr>
+        <w:tc>
+          <w:tcPr>
+            <w:tcW w:w="3304" w:type="dxa"/>
+          </w:tcPr>
+          <w:p>
+            <w:r>
+              <w:t>5000 x 5000</w:t>
+            </w:r>
+          </w:p>
+        </w:tc>
+        <w:tc>
+          <w:tcPr>
+            <w:tcW w:w="3304" w:type="dxa"/>
+          </w:tcPr>
+          <w:p>
+            <w:r>
+              <w:t>7000 x 7000</w:t>
+            </w:r>
+          </w:p>
+        </w:tc>
+        <w:tc>
+          <w:tcPr>
+            <w:tcW w:w="3305" w:type="dxa"/>
+          </w:tcPr>
+          <w:p>
+            <w:r>
+              <w:t>9000 x 9000</w:t>
+            </w:r>
+          </w:p>
+        </w:tc>
+      </w:tr>
+      <w:tr>
+        <w:tc>
+          <w:tcPr>
+            <w:tcW w:w="3304" w:type="dxa"/>
+          </w:tcPr>
+          <w:p>
+            <w:r>
+              <w:t>1.138404</w:t>
+            </w:r>
+          </w:p>
+        </w:tc>
+        <w:tc>
+          <w:tcPr>
+            <w:tcW w:w="3304" w:type="dxa"/>
+          </w:tcPr>
+          <w:p>
+            <w:r>
+              <w:t>2.283228</w:t>
+            </w:r>
+          </w:p>
+        </w:tc>
+        <w:tc>
+          <w:tcPr>
+            <w:tcW w:w="3305" w:type="dxa"/>
+          </w:tcPr>
+          <w:p>
+            <w:r>
+              <w:t>5.050476</w:t>
+            </w:r>
+          </w:p>
+        </w:tc>
+      </w:tr>
+    </w:tbl>
+    <w:p>
+      <w:pPr>
+        <w:ind w:firstLine="284"/>
+      </w:pPr>
+    </w:p>
+    <w:p>
+      <w:pPr>
+        <w:ind w:firstLine="284"/>
+        <w:rPr>
+          <w:lang w:val="en-US"/>
+        </w:rPr>
+      </w:pPr>
+      <w:r>
+        <w:rPr>
+          <w:lang w:val="en-US"/>
+        </w:rPr>
+        <w:t xml:space="preserve">LU MKL </w:t>
+      </w:r>
+      <w:r>
+        <w:rPr>
+          <w:lang w:val="en-US"/>
+        </w:rPr>
+        <w:t>Offload</w:t>
+      </w:r>
+      <w:r>
+        <w:rPr>
+          <w:lang w:val="en-US"/>
+        </w:rPr>
+        <w:t xml:space="preserve"> (</w:t>
+      </w:r>
+      <w:r>
+        <w:rPr>
+          <w:lang w:val="en-US"/>
+        </w:rPr>
+        <w:t xml:space="preserve">Venus + </w:t>
+      </w:r>
+      <w:proofErr w:type="spellStart"/>
+      <w:r>
+        <w:rPr>
+          <w:lang w:val="en-US"/>
+        </w:rPr>
+        <w:t>XeonPhi</w:t>
+      </w:r>
+      <w:proofErr w:type="spellEnd"/>
+      <w:r>
+        <w:rPr>
+          <w:lang w:val="en-US"/>
+        </w:rPr>
+        <w:t>):</w:t>
+      </w:r>
+    </w:p>
+    <w:tbl>
+      <w:tblPr>
+        <w:tblStyle w:val="Tablaconcuadrcula"/>
+        <w:tblW w:w="0" w:type="auto"/>
+        <w:tblLook w:val="04A0" w:firstRow="1" w:lastRow="0" w:firstColumn="1" w:lastColumn="0" w:noHBand="0" w:noVBand="1"/>
+      </w:tblPr>
+      <w:tblGrid>
+        <w:gridCol w:w="3304"/>
+        <w:gridCol w:w="3304"/>
+        <w:gridCol w:w="3305"/>
+      </w:tblGrid>
+      <w:tr>
+        <w:tc>
+          <w:tcPr>
+            <w:tcW w:w="3304" w:type="dxa"/>
+          </w:tcPr>
+          <w:p>
+            <w:r>
+              <w:t>7000 x 7000</w:t>
+            </w:r>
+          </w:p>
+        </w:tc>
+        <w:tc>
+          <w:tcPr>
+            <w:tcW w:w="3304" w:type="dxa"/>
+          </w:tcPr>
+          <w:p>
+            <w:r>
+              <w:t>9000 x 9000</w:t>
+            </w:r>
+          </w:p>
+        </w:tc>
+        <w:tc>
+          <w:tcPr>
+            <w:tcW w:w="3305" w:type="dxa"/>
+          </w:tcPr>
+          <w:p>
+            <w:r>
+              <w:t>11000 x 11000</w:t>
+            </w:r>
+          </w:p>
+        </w:tc>
+      </w:tr>
+      <w:tr>
+        <w:tc>
+          <w:tcPr>
+            <w:tcW w:w="3304" w:type="dxa"/>
+          </w:tcPr>
+          <w:p>
+            <w:r>
+              <w:t>6.291781</w:t>
+            </w:r>
+          </w:p>
+        </w:tc>
+        <w:tc>
+          <w:tcPr>
+            <w:tcW w:w="3304" w:type="dxa"/>
+          </w:tcPr>
+          <w:p>
+            <w:r>
+              <w:t>7.888072</w:t>
+            </w:r>
+          </w:p>
+        </w:tc>
+        <w:tc>
+          <w:tcPr>
+            <w:tcW w:w="3305" w:type="dxa"/>
+          </w:tcPr>
+          <w:p>
+            <w:r>
+              <w:t>9.463816</w:t>
+            </w:r>
+          </w:p>
+        </w:tc>
+      </w:tr>
+    </w:tbl>
+    <w:p>
+      <w:pPr>
+        <w:ind w:firstLine="284"/>
+      </w:pPr>
+    </w:p>
     <w:p>
       <w:pPr>
         <w:ind w:firstLine="284"/>

</xml_diff>